<commit_message>
cambios artículo policonsumo (actualización tablas y step 4)
</commit_message>
<xml_diff>
--- a/_proposal_grant/2023/_doc/Supplemental material_20240807.docx
+++ b/_proposal_grant/2023/_doc/Supplemental material_20240807.docx
@@ -88,7 +88,6 @@
         </w:rPr>
         <w:t xml:space="preserve">Andrés González-Santa Cruz </w:t>
       </w:r>
-      <w:proofErr w:type="spellStart"/>
       <w:proofErr w:type="gramStart"/>
       <w:r>
         <w:rPr>
@@ -101,7 +100,6 @@
         </w:rPr>
         <w:t>a.b,c</w:t>
       </w:r>
-      <w:proofErr w:type="spellEnd"/>
       <w:proofErr w:type="gramEnd"/>
       <w:r>
         <w:rPr>
@@ -111,18 +109,7 @@
           <w:szCs w:val="24"/>
           <w:lang w:val="es-CL" w:eastAsia="es-CL"/>
         </w:rPr>
-        <w:t>; José Ruiz-</w:t>
-      </w:r>
-      <w:proofErr w:type="spellStart"/>
-      <w:r>
-        <w:rPr>
-          <w:rFonts w:ascii="Times New Roman" w:eastAsia="Times New Roman" w:hAnsi="Times New Roman" w:cs="Times New Roman"/>
-          <w:color w:val="000000"/>
-          <w:sz w:val="24"/>
-          <w:szCs w:val="24"/>
-          <w:lang w:val="es-CL" w:eastAsia="es-CL"/>
-        </w:rPr>
-        <w:t>Tagle</w:t>
+        <w:t>; José Ruiz-Tagle</w:t>
       </w:r>
       <w:r>
         <w:rPr>
@@ -135,7 +122,6 @@
         </w:rPr>
         <w:t>b,c</w:t>
       </w:r>
-      <w:proofErr w:type="spellEnd"/>
       <w:r>
         <w:rPr>
           <w:rFonts w:ascii="Times New Roman" w:eastAsia="Times New Roman" w:hAnsi="Times New Roman" w:cs="Times New Roman"/>
@@ -144,31 +130,8 @@
           <w:szCs w:val="24"/>
           <w:lang w:val="es-CL" w:eastAsia="es-CL"/>
         </w:rPr>
-        <w:t xml:space="preserve"> Mariel Mateo </w:t>
-      </w:r>
-      <w:proofErr w:type="spellStart"/>
-      <w:r>
-        <w:rPr>
-          <w:rFonts w:ascii="Times New Roman" w:eastAsia="Times New Roman" w:hAnsi="Times New Roman" w:cs="Times New Roman"/>
-          <w:color w:val="000000"/>
-          <w:sz w:val="24"/>
-          <w:szCs w:val="24"/>
-          <w:lang w:val="es-CL" w:eastAsia="es-CL"/>
-        </w:rPr>
-        <w:t>Pinones</w:t>
-      </w:r>
-      <w:proofErr w:type="spellEnd"/>
-      <w:r>
-        <w:rPr>
-          <w:rFonts w:ascii="Times New Roman" w:eastAsia="Times New Roman" w:hAnsi="Times New Roman" w:cs="Times New Roman"/>
-          <w:color w:val="000000"/>
-          <w:sz w:val="24"/>
-          <w:szCs w:val="24"/>
-          <w:lang w:val="es-CL" w:eastAsia="es-CL"/>
-        </w:rPr>
-        <w:t xml:space="preserve"> </w:t>
-      </w:r>
-      <w:proofErr w:type="spellStart"/>
+        <w:t xml:space="preserve"> Mariel Mateo Pinones </w:t>
+      </w:r>
       <w:r>
         <w:rPr>
           <w:rFonts w:ascii="Times New Roman" w:eastAsia="Times New Roman" w:hAnsi="Times New Roman" w:cs="Times New Roman"/>
@@ -180,7 +143,6 @@
         </w:rPr>
         <w:t>b,d</w:t>
       </w:r>
-      <w:proofErr w:type="spellEnd"/>
       <w:r>
         <w:rPr>
           <w:rFonts w:ascii="Times New Roman" w:eastAsia="Times New Roman" w:hAnsi="Times New Roman" w:cs="Times New Roman"/>
@@ -191,7 +153,6 @@
         </w:rPr>
         <w:t xml:space="preserve">; Álvaro Castillo-Carniglia </w:t>
       </w:r>
-      <w:proofErr w:type="spellStart"/>
       <w:r>
         <w:rPr>
           <w:rFonts w:ascii="Times New Roman" w:eastAsia="Times New Roman" w:hAnsi="Times New Roman" w:cs="Times New Roman"/>
@@ -203,7 +164,6 @@
         </w:rPr>
         <w:t>b,c,e</w:t>
       </w:r>
-      <w:proofErr w:type="spellEnd"/>
       <w:r>
         <w:rPr>
           <w:rFonts w:ascii="Times New Roman" w:eastAsia="Times New Roman" w:hAnsi="Times New Roman" w:cs="Times New Roman"/>
@@ -269,55 +229,7 @@
           <w:highlight w:val="yellow"/>
           <w:lang w:eastAsia="es-CL"/>
         </w:rPr>
-        <w:t xml:space="preserve">Doctoral Program in Public Health, Institute of Population Health, Faculty of Medicine, Universidad de Chile, </w:t>
-      </w:r>
-      <w:proofErr w:type="spellStart"/>
-      <w:r>
-        <w:rPr>
-          <w:rFonts w:ascii="Times New Roman" w:eastAsia="Times New Roman" w:hAnsi="Times New Roman" w:cs="Times New Roman"/>
-          <w:color w:val="000000"/>
-          <w:sz w:val="24"/>
-          <w:szCs w:val="24"/>
-          <w:highlight w:val="yellow"/>
-          <w:lang w:eastAsia="es-CL"/>
-        </w:rPr>
-        <w:t>Independencia</w:t>
-      </w:r>
-      <w:proofErr w:type="spellEnd"/>
-      <w:r>
-        <w:rPr>
-          <w:rFonts w:ascii="Times New Roman" w:eastAsia="Times New Roman" w:hAnsi="Times New Roman" w:cs="Times New Roman"/>
-          <w:color w:val="000000"/>
-          <w:sz w:val="24"/>
-          <w:szCs w:val="24"/>
-          <w:highlight w:val="yellow"/>
-          <w:lang w:eastAsia="es-CL"/>
-        </w:rPr>
-        <w:t xml:space="preserve"> 939, </w:t>
-      </w:r>
-      <w:proofErr w:type="spellStart"/>
-      <w:r>
-        <w:rPr>
-          <w:rFonts w:ascii="Times New Roman" w:eastAsia="Times New Roman" w:hAnsi="Times New Roman" w:cs="Times New Roman"/>
-          <w:color w:val="000000"/>
-          <w:sz w:val="24"/>
-          <w:szCs w:val="24"/>
-          <w:highlight w:val="yellow"/>
-          <w:lang w:eastAsia="es-CL"/>
-        </w:rPr>
-        <w:t>Independencia</w:t>
-      </w:r>
-      <w:proofErr w:type="spellEnd"/>
-      <w:r>
-        <w:rPr>
-          <w:rFonts w:ascii="Times New Roman" w:eastAsia="Times New Roman" w:hAnsi="Times New Roman" w:cs="Times New Roman"/>
-          <w:color w:val="000000"/>
-          <w:sz w:val="24"/>
-          <w:szCs w:val="24"/>
-          <w:highlight w:val="yellow"/>
-          <w:lang w:eastAsia="es-CL"/>
-        </w:rPr>
-        <w:t>, Santiago, Chile</w:t>
+        <w:t>Doctoral Program in Public Health, Institute of Population Health, Faculty of Medicine, Universidad de Chile, Independencia 939, Independencia, Santiago, Chile</w:t>
       </w:r>
     </w:p>
     <w:p>
@@ -351,29 +263,7 @@
           <w:szCs w:val="24"/>
           <w:lang w:val="en-US" w:eastAsia="es-CL"/>
         </w:rPr>
-        <w:t xml:space="preserve"> Millennium Nucleus for the Evaluation and Analysis of Drug Policies (</w:t>
-      </w:r>
-      <w:proofErr w:type="spellStart"/>
-      <w:r>
-        <w:rPr>
-          <w:rFonts w:ascii="Times New Roman" w:eastAsia="Times New Roman" w:hAnsi="Times New Roman" w:cs="Times New Roman"/>
-          <w:color w:val="000000"/>
-          <w:sz w:val="24"/>
-          <w:szCs w:val="24"/>
-          <w:lang w:val="en-US" w:eastAsia="es-CL"/>
-        </w:rPr>
-        <w:t>nDP</w:t>
-      </w:r>
-      <w:proofErr w:type="spellEnd"/>
-      <w:r>
-        <w:rPr>
-          <w:rFonts w:ascii="Times New Roman" w:eastAsia="Times New Roman" w:hAnsi="Times New Roman" w:cs="Times New Roman"/>
-          <w:color w:val="000000"/>
-          <w:sz w:val="24"/>
-          <w:szCs w:val="24"/>
-          <w:lang w:val="en-US" w:eastAsia="es-CL"/>
-        </w:rPr>
-        <w:t>), Chile.</w:t>
+        <w:t xml:space="preserve"> Millennium Nucleus for the Evaluation and Analysis of Drug Policies (nDP), Chile.</w:t>
       </w:r>
     </w:p>
     <w:p>
@@ -417,73 +307,7 @@
           <w:szCs w:val="24"/>
           <w:lang w:val="en-US" w:eastAsia="es-CL"/>
         </w:rPr>
-        <w:t xml:space="preserve">Associate Professor, Department of Public Health, </w:t>
-      </w:r>
-      <w:proofErr w:type="spellStart"/>
-      <w:r>
-        <w:rPr>
-          <w:rFonts w:ascii="Times New Roman" w:eastAsia="Times New Roman" w:hAnsi="Times New Roman" w:cs="Times New Roman"/>
-          <w:color w:val="000000"/>
-          <w:sz w:val="24"/>
-          <w:szCs w:val="24"/>
-          <w:lang w:val="en-US" w:eastAsia="es-CL"/>
-        </w:rPr>
-        <w:t>Facultad</w:t>
-      </w:r>
-      <w:proofErr w:type="spellEnd"/>
-      <w:r>
-        <w:rPr>
-          <w:rFonts w:ascii="Times New Roman" w:eastAsia="Times New Roman" w:hAnsi="Times New Roman" w:cs="Times New Roman"/>
-          <w:color w:val="000000"/>
-          <w:sz w:val="24"/>
-          <w:szCs w:val="24"/>
-          <w:lang w:val="en-US" w:eastAsia="es-CL"/>
-        </w:rPr>
-        <w:t xml:space="preserve"> de </w:t>
-      </w:r>
-      <w:proofErr w:type="spellStart"/>
-      <w:r>
-        <w:rPr>
-          <w:rFonts w:ascii="Times New Roman" w:eastAsia="Times New Roman" w:hAnsi="Times New Roman" w:cs="Times New Roman"/>
-          <w:color w:val="000000"/>
-          <w:sz w:val="24"/>
-          <w:szCs w:val="24"/>
-          <w:lang w:val="en-US" w:eastAsia="es-CL"/>
-        </w:rPr>
-        <w:t>Medicina</w:t>
-      </w:r>
-      <w:proofErr w:type="spellEnd"/>
-      <w:r>
-        <w:rPr>
-          <w:rFonts w:ascii="Times New Roman" w:eastAsia="Times New Roman" w:hAnsi="Times New Roman" w:cs="Times New Roman"/>
-          <w:color w:val="000000"/>
-          <w:sz w:val="24"/>
-          <w:szCs w:val="24"/>
-          <w:lang w:val="en-US" w:eastAsia="es-CL"/>
-        </w:rPr>
-        <w:t xml:space="preserve"> y </w:t>
-      </w:r>
-      <w:proofErr w:type="spellStart"/>
-      <w:r>
-        <w:rPr>
-          <w:rFonts w:ascii="Times New Roman" w:eastAsia="Times New Roman" w:hAnsi="Times New Roman" w:cs="Times New Roman"/>
-          <w:color w:val="000000"/>
-          <w:sz w:val="24"/>
-          <w:szCs w:val="24"/>
-          <w:lang w:val="en-US" w:eastAsia="es-CL"/>
-        </w:rPr>
-        <w:t>Ciencia</w:t>
-      </w:r>
-      <w:proofErr w:type="spellEnd"/>
-      <w:r>
-        <w:rPr>
-          <w:rFonts w:ascii="Times New Roman" w:eastAsia="Times New Roman" w:hAnsi="Times New Roman" w:cs="Times New Roman"/>
-          <w:color w:val="000000"/>
-          <w:sz w:val="24"/>
-          <w:szCs w:val="24"/>
-          <w:lang w:val="en-US" w:eastAsia="es-CL"/>
-        </w:rPr>
-        <w:t>, Universidad San Sebastian, Chile</w:t>
+        <w:t>Associate Professor, Department of Public Health, Facultad de Medicina y Ciencia, Universidad San Sebastian, Chile</w:t>
       </w:r>
       <w:r>
         <w:rPr>
@@ -559,51 +383,7 @@
           <w:szCs w:val="24"/>
           <w:lang w:val="en-US" w:eastAsia="es-CL"/>
         </w:rPr>
-        <w:t xml:space="preserve"> Millennium Nucleus on </w:t>
-      </w:r>
-      <w:proofErr w:type="spellStart"/>
-      <w:r>
-        <w:rPr>
-          <w:rFonts w:ascii="Times New Roman" w:eastAsia="Times New Roman" w:hAnsi="Times New Roman" w:cs="Times New Roman"/>
-          <w:color w:val="000000"/>
-          <w:sz w:val="24"/>
-          <w:szCs w:val="24"/>
-          <w:lang w:val="en-US" w:eastAsia="es-CL"/>
-        </w:rPr>
-        <w:t>Sociomedicine</w:t>
-      </w:r>
-      <w:proofErr w:type="spellEnd"/>
-      <w:r>
-        <w:rPr>
-          <w:rFonts w:ascii="Times New Roman" w:eastAsia="Times New Roman" w:hAnsi="Times New Roman" w:cs="Times New Roman"/>
-          <w:color w:val="000000"/>
-          <w:sz w:val="24"/>
-          <w:szCs w:val="24"/>
-          <w:lang w:val="en-US" w:eastAsia="es-CL"/>
-        </w:rPr>
-        <w:t xml:space="preserve"> (</w:t>
-      </w:r>
-      <w:proofErr w:type="spellStart"/>
-      <w:r>
-        <w:rPr>
-          <w:rFonts w:ascii="Times New Roman" w:eastAsia="Times New Roman" w:hAnsi="Times New Roman" w:cs="Times New Roman"/>
-          <w:color w:val="000000"/>
-          <w:sz w:val="24"/>
-          <w:szCs w:val="24"/>
-          <w:lang w:val="en-US" w:eastAsia="es-CL"/>
-        </w:rPr>
-        <w:t>SocioMed</w:t>
-      </w:r>
-      <w:proofErr w:type="spellEnd"/>
-      <w:r>
-        <w:rPr>
-          <w:rFonts w:ascii="Times New Roman" w:eastAsia="Times New Roman" w:hAnsi="Times New Roman" w:cs="Times New Roman"/>
-          <w:color w:val="000000"/>
-          <w:sz w:val="24"/>
-          <w:szCs w:val="24"/>
-          <w:lang w:val="en-US" w:eastAsia="es-CL"/>
-        </w:rPr>
-        <w:t>), Chile.</w:t>
+        <w:t xml:space="preserve"> Millennium Nucleus on Sociomedicine (SocioMed), Chile.</w:t>
       </w:r>
     </w:p>
     <w:p>
@@ -633,7 +413,207 @@
       </w:pPr>
       <w:r>
         <w:lastRenderedPageBreak/>
-        <w:t>Supplemental Section 1. Covariates</w:t>
+        <w:t xml:space="preserve">Supplemental Section 1. </w:t>
+      </w:r>
+      <w:r>
+        <w:t>Flowchart</w:t>
+      </w:r>
+    </w:p>
+    <w:p>
+      <w:pPr>
+        <w:spacing w:after="0"/>
+        <w:ind w:right="-2" w:firstLine="709"/>
+        <w:rPr>
+          <w:rFonts w:ascii="Times New Roman" w:hAnsi="Times New Roman" w:cs="Times New Roman"/>
+          <w:sz w:val="24"/>
+          <w:szCs w:val="28"/>
+        </w:rPr>
+      </w:pPr>
+      <w:r>
+        <w:rPr>
+          <w:rFonts w:ascii="Times New Roman" w:hAnsi="Times New Roman" w:cs="Times New Roman"/>
+          <w:sz w:val="24"/>
+          <w:szCs w:val="28"/>
+        </w:rPr>
+        <w:t>Data were deidentified by encrypting the Unique National Role (RUN) using an MD5 hash algorithm. Duplicate or overlapping treatment records were removed, and inconsistencies in key values (e.g., admission and discharge dates, age at admission, date of birth, sex) were corrected. Admission episodes occurring within 45 days of a referral to another treatment were combined into a single treatment episode, forming a continuous care package as per SENDA professionals' guidelines. We selected individuals with more than one treatment episode for analysis.</w:t>
+      </w:r>
+    </w:p>
+    <w:p>
+      <w:pPr>
+        <w:spacing w:after="0" w:line="240" w:lineRule="auto"/>
+        <w:ind w:left="720"/>
+        <w:jc w:val="left"/>
+      </w:pPr>
+    </w:p>
+    <w:p>
+      <w:pPr>
+        <w:spacing w:after="0" w:line="240" w:lineRule="auto"/>
+        <w:ind w:left="720"/>
+        <w:jc w:val="left"/>
+        <w:rPr>
+          <w:rFonts w:ascii="Times New Roman" w:hAnsi="Times New Roman" w:cs="Times New Roman"/>
+          <w:b/>
+          <w:bCs/>
+          <w:sz w:val="24"/>
+          <w:szCs w:val="28"/>
+          <w:shd w:val="clear" w:color="auto" w:fill="FFFFFF"/>
+        </w:rPr>
+      </w:pPr>
+      <w:r>
+        <w:rPr>
+          <w:rFonts w:ascii="Times New Roman" w:hAnsi="Times New Roman" w:cs="Times New Roman"/>
+          <w:b/>
+          <w:bCs/>
+          <w:sz w:val="24"/>
+          <w:szCs w:val="28"/>
+          <w:shd w:val="clear" w:color="auto" w:fill="FFFFFF"/>
+        </w:rPr>
+        <w:t xml:space="preserve">Figure </w:t>
+      </w:r>
+      <w:r>
+        <w:rPr>
+          <w:rFonts w:ascii="Times New Roman" w:hAnsi="Times New Roman" w:cs="Times New Roman"/>
+          <w:b/>
+          <w:bCs/>
+          <w:sz w:val="24"/>
+          <w:szCs w:val="28"/>
+          <w:shd w:val="clear" w:color="auto" w:fill="FFFFFF"/>
+        </w:rPr>
+        <w:t>S1</w:t>
+      </w:r>
+      <w:r>
+        <w:rPr>
+          <w:rFonts w:ascii="Times New Roman" w:hAnsi="Times New Roman" w:cs="Times New Roman"/>
+          <w:b/>
+          <w:bCs/>
+          <w:sz w:val="24"/>
+          <w:szCs w:val="28"/>
+          <w:shd w:val="clear" w:color="auto" w:fill="FFFFFF"/>
+        </w:rPr>
+        <w:t>.</w:t>
+      </w:r>
+      <w:r>
+        <w:t xml:space="preserve"> </w:t>
+      </w:r>
+      <w:r>
+        <w:rPr>
+          <w:rFonts w:ascii="Times New Roman" w:hAnsi="Times New Roman" w:cs="Times New Roman"/>
+          <w:b/>
+          <w:bCs/>
+          <w:sz w:val="24"/>
+          <w:szCs w:val="28"/>
+          <w:shd w:val="clear" w:color="auto" w:fill="FFFFFF"/>
+        </w:rPr>
+        <w:t>F</w:t>
+      </w:r>
+      <w:r>
+        <w:rPr>
+          <w:rFonts w:ascii="Times New Roman" w:hAnsi="Times New Roman" w:cs="Times New Roman"/>
+          <w:b/>
+          <w:bCs/>
+          <w:sz w:val="24"/>
+          <w:szCs w:val="28"/>
+          <w:shd w:val="clear" w:color="auto" w:fill="FFFFFF"/>
+        </w:rPr>
+        <w:t>low chart of</w:t>
+      </w:r>
+      <w:r>
+        <w:rPr>
+          <w:rFonts w:ascii="Times New Roman" w:hAnsi="Times New Roman" w:cs="Times New Roman"/>
+          <w:b/>
+          <w:bCs/>
+          <w:sz w:val="24"/>
+          <w:szCs w:val="28"/>
+          <w:shd w:val="clear" w:color="auto" w:fill="FFFFFF"/>
+        </w:rPr>
+        <w:t xml:space="preserve"> sample selection of Agreement 1 (C1) dataset</w:t>
+      </w:r>
+    </w:p>
+    <w:p>
+      <w:pPr>
+        <w:spacing w:after="0" w:line="240" w:lineRule="auto"/>
+        <w:ind w:left="720"/>
+        <w:jc w:val="left"/>
+      </w:pPr>
+      <w:r>
+        <w:rPr>
+          <w:rFonts w:ascii="Times New Roman" w:hAnsi="Times New Roman" w:cs="Times New Roman"/>
+          <w:b/>
+          <w:bCs/>
+          <w:sz w:val="24"/>
+          <w:szCs w:val="28"/>
+          <w:shd w:val="clear" w:color="auto" w:fill="FFFFFF"/>
+          <w:lang w:val="es-CL"/>
+        </w:rPr>
+        <w:drawing>
+          <wp:inline distT="0" distB="0" distL="0" distR="0" wp14:anchorId="5D3218D0" wp14:editId="365541D8">
+            <wp:extent cx="5553665" cy="3960000"/>
+            <wp:effectExtent l="0" t="0" r="9525" b="2540"/>
+            <wp:docPr id="667228315" name="Imagen 8"/>
+            <wp:cNvGraphicFramePr>
+              <a:graphicFrameLocks xmlns:a="http://schemas.openxmlformats.org/drawingml/2006/main" noChangeAspect="1"/>
+            </wp:cNvGraphicFramePr>
+            <a:graphic xmlns:a="http://schemas.openxmlformats.org/drawingml/2006/main">
+              <a:graphicData uri="http://schemas.openxmlformats.org/drawingml/2006/picture">
+                <pic:pic xmlns:pic="http://schemas.openxmlformats.org/drawingml/2006/picture">
+                  <pic:nvPicPr>
+                    <pic:cNvPr id="0" name="Picture 27"/>
+                    <pic:cNvPicPr>
+                      <a:picLocks noChangeAspect="1" noChangeArrowheads="1"/>
+                    </pic:cNvPicPr>
+                  </pic:nvPicPr>
+                  <pic:blipFill rotWithShape="1">
+                    <a:blip r:embed="rId7" cstate="print">
+                      <a:extLst>
+                        <a:ext uri="{28A0092B-C50C-407E-A947-70E740481C1C}">
+                          <a14:useLocalDpi xmlns:a14="http://schemas.microsoft.com/office/drawing/2010/main" val="0"/>
+                        </a:ext>
+                      </a:extLst>
+                    </a:blip>
+                    <a:srcRect t="5940" b="5974"/>
+                    <a:stretch/>
+                  </pic:blipFill>
+                  <pic:spPr bwMode="auto">
+                    <a:xfrm>
+                      <a:off x="0" y="0"/>
+                      <a:ext cx="5553665" cy="3960000"/>
+                    </a:xfrm>
+                    <a:prstGeom prst="rect">
+                      <a:avLst/>
+                    </a:prstGeom>
+                    <a:noFill/>
+                    <a:ln>
+                      <a:noFill/>
+                    </a:ln>
+                    <a:extLst>
+                      <a:ext uri="{53640926-AAD7-44D8-BBD7-CCE9431645EC}">
+                        <a14:shadowObscured xmlns:a14="http://schemas.microsoft.com/office/drawing/2010/main"/>
+                      </a:ext>
+                    </a:extLst>
+                  </pic:spPr>
+                </pic:pic>
+              </a:graphicData>
+            </a:graphic>
+          </wp:inline>
+        </w:drawing>
+      </w:r>
+      <w:r>
+        <w:br w:type="page"/>
+      </w:r>
+    </w:p>
+    <w:p>
+      <w:pPr>
+        <w:pStyle w:val="Ttulo2"/>
+      </w:pPr>
+      <w:r>
+        <w:lastRenderedPageBreak/>
+        <w:t xml:space="preserve">Supplemental Section </w:t>
+      </w:r>
+      <w:r>
+        <w:t>2</w:t>
+      </w:r>
+      <w:r>
+        <w:t>. Covariates</w:t>
       </w:r>
     </w:p>
     <w:p>
@@ -734,21 +714,8 @@
                 <w:szCs w:val="24"/>
                 <w:lang w:val="es-CL"/>
               </w:rPr>
-              <w:t xml:space="preserve">Covariate </w:t>
-            </w:r>
-            <w:proofErr w:type="spellStart"/>
-            <w:r>
-              <w:rPr>
-                <w:rFonts w:ascii="Times New Roman" w:hAnsi="Times New Roman" w:cs="Times New Roman"/>
-                <w:b/>
-                <w:bCs/>
-                <w:sz w:val="22"/>
-                <w:szCs w:val="24"/>
-                <w:lang w:val="es-CL"/>
-              </w:rPr>
-              <w:t>name</w:t>
-            </w:r>
-            <w:proofErr w:type="spellEnd"/>
+              <w:t>Covariate name</w:t>
+            </w:r>
           </w:p>
         </w:tc>
         <w:tc>
@@ -778,7 +745,6 @@
                 <w:lang w:val="es-CL"/>
               </w:rPr>
             </w:pPr>
-            <w:proofErr w:type="spellStart"/>
             <w:r>
               <w:rPr>
                 <w:rFonts w:ascii="Times New Roman" w:hAnsi="Times New Roman" w:cs="Times New Roman"/>
@@ -790,7 +756,6 @@
               </w:rPr>
               <w:t>Description</w:t>
             </w:r>
-            <w:proofErr w:type="spellEnd"/>
           </w:p>
         </w:tc>
       </w:tr>
@@ -1186,7 +1151,6 @@
                 <w:lang w:val="en-US"/>
               </w:rPr>
             </w:pPr>
-            <w:proofErr w:type="spellStart"/>
             <w:r>
               <w:rPr>
                 <w:rFonts w:ascii="Times New Roman" w:hAnsi="Times New Roman" w:cs="Times New Roman"/>
@@ -1194,37 +1158,7 @@
                 <w:szCs w:val="24"/>
                 <w:lang w:val="es-CL"/>
               </w:rPr>
-              <w:t>Psychiatric</w:t>
-            </w:r>
-            <w:proofErr w:type="spellEnd"/>
-            <w:r>
-              <w:rPr>
-                <w:rFonts w:ascii="Times New Roman" w:hAnsi="Times New Roman" w:cs="Times New Roman"/>
-                <w:sz w:val="22"/>
-                <w:szCs w:val="24"/>
-                <w:lang w:val="es-CL"/>
-              </w:rPr>
-              <w:t xml:space="preserve"> </w:t>
-            </w:r>
-            <w:proofErr w:type="spellStart"/>
-            <w:r>
-              <w:rPr>
-                <w:rFonts w:ascii="Times New Roman" w:hAnsi="Times New Roman" w:cs="Times New Roman"/>
-                <w:sz w:val="22"/>
-                <w:szCs w:val="24"/>
-                <w:lang w:val="es-CL"/>
-              </w:rPr>
-              <w:t>comorbidity</w:t>
-            </w:r>
-            <w:proofErr w:type="spellEnd"/>
-            <w:r>
-              <w:rPr>
-                <w:rFonts w:ascii="Times New Roman" w:hAnsi="Times New Roman" w:cs="Times New Roman"/>
-                <w:sz w:val="22"/>
-                <w:szCs w:val="24"/>
-                <w:lang w:val="es-CL"/>
-              </w:rPr>
-              <w:t xml:space="preserve"> (ICD-10)</w:t>
+              <w:t>Psychiatric comorbidity (ICD-10)</w:t>
             </w:r>
           </w:p>
         </w:tc>
@@ -1392,27 +1326,7 @@
                 <w:szCs w:val="24"/>
                 <w:lang w:val="en-US"/>
               </w:rPr>
-              <w:t xml:space="preserve">Days of use in the last 30 days before treatment of the primary substance at admission. Patients can answer the following: Did not use, less than one day a week, one day a week or more, 2 to 3 days a week, 4 to 6 days a week and </w:t>
-            </w:r>
-            <w:proofErr w:type="gramStart"/>
-            <w:r>
-              <w:rPr>
-                <w:rFonts w:ascii="Times New Roman" w:hAnsi="Times New Roman" w:cs="Times New Roman"/>
-                <w:sz w:val="22"/>
-                <w:szCs w:val="24"/>
-                <w:lang w:val="en-US"/>
-              </w:rPr>
-              <w:t>Daily</w:t>
-            </w:r>
-            <w:proofErr w:type="gramEnd"/>
-            <w:r>
-              <w:rPr>
-                <w:rFonts w:ascii="Times New Roman" w:hAnsi="Times New Roman" w:cs="Times New Roman"/>
-                <w:sz w:val="22"/>
-                <w:szCs w:val="24"/>
-                <w:lang w:val="en-US"/>
-              </w:rPr>
-              <w:t xml:space="preserve">. We coded as “Daily” vs. the rest of frequencies. </w:t>
+              <w:t xml:space="preserve">Days of use in the last 30 days before treatment of the primary substance at admission. Patients can answer the following: Did not use, less than one day a week, one day a week or more, 2 to 3 days a week, 4 to 6 days a week and Daily. We coded as “Daily” vs. the rest of frequencies. </w:t>
             </w:r>
           </w:p>
         </w:tc>
@@ -1692,7 +1606,7 @@
         <w:rPr>
           <w:lang w:val="en-US"/>
         </w:rPr>
-        <w:t>2</w:t>
+        <w:t>3</w:t>
       </w:r>
       <w:r>
         <w:rPr>
@@ -1773,23 +1687,7 @@
           <w:rFonts w:ascii="Times New Roman" w:hAnsi="Times New Roman" w:cs="Times New Roman"/>
           <w:sz w:val="24"/>
         </w:rPr>
-        <w:t>(</w:t>
-      </w:r>
-      <w:proofErr w:type="spellStart"/>
-      <w:r>
-        <w:rPr>
-          <w:rFonts w:ascii="Times New Roman" w:hAnsi="Times New Roman" w:cs="Times New Roman"/>
-          <w:sz w:val="24"/>
-        </w:rPr>
-        <w:t>Lokku</w:t>
-      </w:r>
-      <w:proofErr w:type="spellEnd"/>
-      <w:r>
-        <w:rPr>
-          <w:rFonts w:ascii="Times New Roman" w:hAnsi="Times New Roman" w:cs="Times New Roman"/>
-          <w:sz w:val="24"/>
-        </w:rPr>
-        <w:t xml:space="preserve"> et al., 2020)</w:t>
+        <w:t>(Lokku et al., 2020)</w:t>
       </w:r>
       <w:r>
         <w:rPr>
@@ -1852,7 +1750,29 @@
           <w:szCs w:val="28"/>
           <w:shd w:val="clear" w:color="auto" w:fill="FFFFFF"/>
         </w:rPr>
-        <w:t xml:space="preserve">Figure 2. Mean proportions of patients with 0,1, and &gt;1 admissions per bin as bin width varies from 1 to 50% of the gap between </w:t>
+        <w:t xml:space="preserve">Figure </w:t>
+      </w:r>
+      <w:r>
+        <w:rPr>
+          <w:rFonts w:ascii="Times New Roman" w:hAnsi="Times New Roman" w:cs="Times New Roman"/>
+          <w:b/>
+          <w:bCs/>
+          <w:sz w:val="24"/>
+          <w:szCs w:val="28"/>
+          <w:shd w:val="clear" w:color="auto" w:fill="FFFFFF"/>
+        </w:rPr>
+        <w:t>S</w:t>
+      </w:r>
+      <w:r>
+        <w:rPr>
+          <w:rFonts w:ascii="Times New Roman" w:hAnsi="Times New Roman" w:cs="Times New Roman"/>
+          <w:b/>
+          <w:bCs/>
+          <w:sz w:val="24"/>
+          <w:szCs w:val="28"/>
+          <w:shd w:val="clear" w:color="auto" w:fill="FFFFFF"/>
+        </w:rPr>
+        <w:t xml:space="preserve">2. Mean proportions of patients with 0,1, and &gt;1 admissions per bin as bin width varies from 1 to 50% of the gap between </w:t>
       </w:r>
       <w:r>
         <w:rPr>
@@ -1914,7 +1834,7 @@
                     </pic:cNvPicPr>
                   </pic:nvPicPr>
                   <pic:blipFill rotWithShape="1">
-                    <a:blip r:embed="rId11" cstate="print">
+                    <a:blip r:embed="rId12" cstate="print">
                       <a:extLst>
                         <a:ext uri="{28A0092B-C50C-407E-A947-70E740481C1C}">
                           <a14:useLocalDpi xmlns:a14="http://schemas.microsoft.com/office/drawing/2010/main" val="0"/>
@@ -1983,7 +1903,25 @@
           <w:lang w:val="en-US"/>
         </w:rPr>
         <w:lastRenderedPageBreak/>
-        <w:t xml:space="preserve">According to Figure 2, when considering a bin width of 2% of the gap between treatments, the proportion of patients with two or more admissions was 0.33, decreasing to a proportion of 0.04 when considering a bin width of 6%. An AUC of 0.21 (log-transformed= 80) suggest there is likely a counting process behind visits rather than perfectly repeated and thus regular measures. Therefore, it seems reasonable to conduct an analysis to measure the association between reported PSU and </w:t>
+        <w:t xml:space="preserve">According to Figure </w:t>
+      </w:r>
+      <w:r>
+        <w:rPr>
+          <w:rFonts w:ascii="Times New Roman" w:hAnsi="Times New Roman" w:cs="Times New Roman"/>
+          <w:sz w:val="24"/>
+          <w:szCs w:val="28"/>
+          <w:lang w:val="en-US"/>
+        </w:rPr>
+        <w:t>S</w:t>
+      </w:r>
+      <w:r>
+        <w:rPr>
+          <w:rFonts w:ascii="Times New Roman" w:hAnsi="Times New Roman" w:cs="Times New Roman"/>
+          <w:sz w:val="24"/>
+          <w:szCs w:val="28"/>
+          <w:lang w:val="en-US"/>
+        </w:rPr>
+        <w:t xml:space="preserve">2, when considering a bin width of 2% of the gap between treatments, the proportion of patients with two or more admissions was 0.33, decreasing to a proportion of 0.04 when considering a bin width of 6%. An AUC of 0.21 (log-transformed= 80) suggest there is likely a counting process behind visits rather than perfectly repeated and thus regular measures. Therefore, it seems reasonable to conduct an analysis to measure the association between reported PSU and </w:t>
       </w:r>
       <w:r>
         <w:rPr>
@@ -2021,7 +1959,7 @@
         <w:rPr>
           <w:lang w:val="en-US"/>
         </w:rPr>
-        <w:t>3</w:t>
+        <w:t>4</w:t>
       </w:r>
       <w:r>
         <w:rPr>
@@ -2090,23 +2028,7 @@
           <w:rFonts w:ascii="Times New Roman" w:hAnsi="Times New Roman" w:cs="Times New Roman"/>
           <w:sz w:val="24"/>
         </w:rPr>
-        <w:t>(</w:t>
-      </w:r>
-      <w:proofErr w:type="spellStart"/>
-      <w:r>
-        <w:rPr>
-          <w:rFonts w:ascii="Times New Roman" w:hAnsi="Times New Roman" w:cs="Times New Roman"/>
-          <w:sz w:val="24"/>
-        </w:rPr>
-        <w:t>Pullenayegum</w:t>
-      </w:r>
-      <w:proofErr w:type="spellEnd"/>
-      <w:r>
-        <w:rPr>
-          <w:rFonts w:ascii="Times New Roman" w:hAnsi="Times New Roman" w:cs="Times New Roman"/>
-          <w:sz w:val="24"/>
-        </w:rPr>
-        <w:t xml:space="preserve"> et al., 2023)</w:t>
+        <w:t>(Pullenayegum et al., 2023)</w:t>
       </w:r>
       <w:r>
         <w:rPr>
@@ -3062,23 +2984,7 @@
           <w:rFonts w:ascii="Times New Roman" w:hAnsi="Times New Roman" w:cs="Times New Roman"/>
           <w:sz w:val="24"/>
         </w:rPr>
-        <w:t>(</w:t>
-      </w:r>
-      <w:proofErr w:type="spellStart"/>
-      <w:r>
-        <w:rPr>
-          <w:rFonts w:ascii="Times New Roman" w:hAnsi="Times New Roman" w:cs="Times New Roman"/>
-          <w:sz w:val="24"/>
-        </w:rPr>
-        <w:t>Pullenayegum</w:t>
-      </w:r>
-      <w:proofErr w:type="spellEnd"/>
-      <w:r>
-        <w:rPr>
-          <w:rFonts w:ascii="Times New Roman" w:hAnsi="Times New Roman" w:cs="Times New Roman"/>
-          <w:sz w:val="24"/>
-        </w:rPr>
-        <w:t>, 2022)</w:t>
+        <w:t>(Pullenayegum, 2022)</w:t>
       </w:r>
       <w:r>
         <w:rPr>
@@ -3323,7 +3229,6 @@
                 <w:lang w:val="es-CL" w:eastAsia="es-CL"/>
               </w:rPr>
             </w:pPr>
-            <w:proofErr w:type="spellStart"/>
             <w:r>
               <w:rPr>
                 <w:rFonts w:ascii="Times New Roman" w:eastAsia="Times New Roman" w:hAnsi="Times New Roman" w:cs="Times New Roman"/>
@@ -3335,7 +3240,6 @@
               </w:rPr>
               <w:t>Term</w:t>
             </w:r>
-            <w:proofErr w:type="spellEnd"/>
           </w:p>
         </w:tc>
         <w:tc>
@@ -3477,65 +3381,14 @@
                 <w:lang w:val="es-CL" w:eastAsia="es-CL"/>
               </w:rPr>
             </w:pPr>
-            <w:proofErr w:type="spellStart"/>
-            <w:r>
-              <w:rPr>
-                <w:rFonts w:ascii="Times New Roman" w:eastAsia="Times New Roman" w:hAnsi="Times New Roman" w:cs="Times New Roman"/>
-                <w:color w:val="000000"/>
-                <w:sz w:val="22"/>
-                <w:lang w:val="es-CL" w:eastAsia="es-CL"/>
-              </w:rPr>
-              <w:t>Previous</w:t>
-            </w:r>
-            <w:proofErr w:type="spellEnd"/>
-            <w:r>
-              <w:rPr>
-                <w:rFonts w:ascii="Times New Roman" w:eastAsia="Times New Roman" w:hAnsi="Times New Roman" w:cs="Times New Roman"/>
-                <w:color w:val="000000"/>
-                <w:sz w:val="22"/>
-                <w:lang w:val="es-CL" w:eastAsia="es-CL"/>
-              </w:rPr>
-              <w:t xml:space="preserve"> </w:t>
-            </w:r>
-            <w:proofErr w:type="spellStart"/>
-            <w:r>
-              <w:rPr>
-                <w:rFonts w:ascii="Times New Roman" w:eastAsia="Times New Roman" w:hAnsi="Times New Roman" w:cs="Times New Roman"/>
-                <w:color w:val="000000"/>
-                <w:sz w:val="22"/>
-                <w:lang w:val="es-CL" w:eastAsia="es-CL"/>
-              </w:rPr>
-              <w:t>biopsychosocial</w:t>
-            </w:r>
-            <w:proofErr w:type="spellEnd"/>
-            <w:r>
-              <w:rPr>
-                <w:rFonts w:ascii="Times New Roman" w:eastAsia="Times New Roman" w:hAnsi="Times New Roman" w:cs="Times New Roman"/>
-                <w:color w:val="000000"/>
-                <w:sz w:val="22"/>
-                <w:lang w:val="es-CL" w:eastAsia="es-CL"/>
-              </w:rPr>
-              <w:t xml:space="preserve"> </w:t>
-            </w:r>
-            <w:proofErr w:type="spellStart"/>
-            <w:r>
-              <w:rPr>
-                <w:rFonts w:ascii="Times New Roman" w:eastAsia="Times New Roman" w:hAnsi="Times New Roman" w:cs="Times New Roman"/>
-                <w:color w:val="000000"/>
-                <w:sz w:val="22"/>
-                <w:lang w:val="es-CL" w:eastAsia="es-CL"/>
-              </w:rPr>
-              <w:t>compromise</w:t>
-            </w:r>
-            <w:proofErr w:type="spellEnd"/>
-            <w:r>
-              <w:rPr>
-                <w:rFonts w:ascii="Times New Roman" w:eastAsia="Times New Roman" w:hAnsi="Times New Roman" w:cs="Times New Roman"/>
-                <w:color w:val="000000"/>
-                <w:sz w:val="22"/>
-                <w:lang w:val="es-CL" w:eastAsia="es-CL"/>
-              </w:rPr>
-              <w:t xml:space="preserve"> (severe)</w:t>
+            <w:r>
+              <w:rPr>
+                <w:rFonts w:ascii="Times New Roman" w:eastAsia="Times New Roman" w:hAnsi="Times New Roman" w:cs="Times New Roman"/>
+                <w:color w:val="000000"/>
+                <w:sz w:val="22"/>
+                <w:lang w:val="es-CL" w:eastAsia="es-CL"/>
+              </w:rPr>
+              <w:t>Previous biopsychosocial compromise (severe)</w:t>
             </w:r>
           </w:p>
         </w:tc>
@@ -3592,85 +3445,14 @@
                 <w:lang w:val="es-CL" w:eastAsia="es-CL"/>
               </w:rPr>
             </w:pPr>
-            <w:proofErr w:type="spellStart"/>
-            <w:r>
-              <w:rPr>
-                <w:rFonts w:ascii="Times New Roman" w:eastAsia="Times New Roman" w:hAnsi="Times New Roman" w:cs="Times New Roman"/>
-                <w:color w:val="000000"/>
-                <w:sz w:val="22"/>
-                <w:lang w:val="es-CL" w:eastAsia="es-CL"/>
-              </w:rPr>
-              <w:t>Previous</w:t>
-            </w:r>
-            <w:proofErr w:type="spellEnd"/>
-            <w:r>
-              <w:rPr>
-                <w:rFonts w:ascii="Times New Roman" w:eastAsia="Times New Roman" w:hAnsi="Times New Roman" w:cs="Times New Roman"/>
-                <w:color w:val="000000"/>
-                <w:sz w:val="22"/>
-                <w:lang w:val="es-CL" w:eastAsia="es-CL"/>
-              </w:rPr>
-              <w:t xml:space="preserve"> </w:t>
-            </w:r>
-            <w:proofErr w:type="spellStart"/>
-            <w:r>
-              <w:rPr>
-                <w:rFonts w:ascii="Times New Roman" w:eastAsia="Times New Roman" w:hAnsi="Times New Roman" w:cs="Times New Roman"/>
-                <w:color w:val="000000"/>
-                <w:sz w:val="22"/>
-                <w:lang w:val="es-CL" w:eastAsia="es-CL"/>
-              </w:rPr>
-              <w:t>treatment</w:t>
-            </w:r>
-            <w:proofErr w:type="spellEnd"/>
-            <w:r>
-              <w:rPr>
-                <w:rFonts w:ascii="Times New Roman" w:eastAsia="Times New Roman" w:hAnsi="Times New Roman" w:cs="Times New Roman"/>
-                <w:color w:val="000000"/>
-                <w:sz w:val="22"/>
-                <w:lang w:val="es-CL" w:eastAsia="es-CL"/>
-              </w:rPr>
-              <w:t xml:space="preserve"> </w:t>
-            </w:r>
-            <w:proofErr w:type="spellStart"/>
-            <w:r>
-              <w:rPr>
-                <w:rFonts w:ascii="Times New Roman" w:eastAsia="Times New Roman" w:hAnsi="Times New Roman" w:cs="Times New Roman"/>
-                <w:color w:val="000000"/>
-                <w:sz w:val="22"/>
-                <w:lang w:val="es-CL" w:eastAsia="es-CL"/>
-              </w:rPr>
-              <w:t>duration</w:t>
-            </w:r>
-            <w:proofErr w:type="spellEnd"/>
-            <w:r>
-              <w:rPr>
-                <w:rFonts w:ascii="Times New Roman" w:eastAsia="Times New Roman" w:hAnsi="Times New Roman" w:cs="Times New Roman"/>
-                <w:color w:val="000000"/>
-                <w:sz w:val="22"/>
-                <w:lang w:val="es-CL" w:eastAsia="es-CL"/>
-              </w:rPr>
-              <w:t xml:space="preserve"> (&lt;90 </w:t>
-            </w:r>
-            <w:proofErr w:type="spellStart"/>
-            <w:r>
-              <w:rPr>
-                <w:rFonts w:ascii="Times New Roman" w:eastAsia="Times New Roman" w:hAnsi="Times New Roman" w:cs="Times New Roman"/>
-                <w:color w:val="000000"/>
-                <w:sz w:val="22"/>
-                <w:lang w:val="es-CL" w:eastAsia="es-CL"/>
-              </w:rPr>
-              <w:t>days</w:t>
-            </w:r>
-            <w:proofErr w:type="spellEnd"/>
-            <w:r>
-              <w:rPr>
-                <w:rFonts w:ascii="Times New Roman" w:eastAsia="Times New Roman" w:hAnsi="Times New Roman" w:cs="Times New Roman"/>
-                <w:color w:val="000000"/>
-                <w:sz w:val="22"/>
-                <w:lang w:val="es-CL" w:eastAsia="es-CL"/>
-              </w:rPr>
-              <w:t>)</w:t>
+            <w:r>
+              <w:rPr>
+                <w:rFonts w:ascii="Times New Roman" w:eastAsia="Times New Roman" w:hAnsi="Times New Roman" w:cs="Times New Roman"/>
+                <w:color w:val="000000"/>
+                <w:sz w:val="22"/>
+                <w:lang w:val="es-CL" w:eastAsia="es-CL"/>
+              </w:rPr>
+              <w:t>Previous treatment duration (&lt;90 days)</w:t>
             </w:r>
           </w:p>
         </w:tc>
@@ -3919,37 +3701,15 @@
                 <w:lang w:val="es-CL" w:eastAsia="es-CL"/>
               </w:rPr>
             </w:pPr>
-            <w:proofErr w:type="spellStart"/>
-            <w:r>
-              <w:rPr>
-                <w:rFonts w:ascii="Times New Roman" w:eastAsia="Times New Roman" w:hAnsi="Times New Roman" w:cs="Times New Roman"/>
-                <w:color w:val="000000"/>
-                <w:sz w:val="22"/>
-                <w:lang w:val="es-CL" w:eastAsia="es-CL"/>
-              </w:rPr>
-              <w:t>Birth</w:t>
-            </w:r>
-            <w:proofErr w:type="spellEnd"/>
-            <w:r>
-              <w:rPr>
-                <w:rFonts w:ascii="Times New Roman" w:eastAsia="Times New Roman" w:hAnsi="Times New Roman" w:cs="Times New Roman"/>
-                <w:color w:val="000000"/>
-                <w:sz w:val="22"/>
-                <w:lang w:val="es-CL" w:eastAsia="es-CL"/>
-              </w:rPr>
-              <w:t xml:space="preserve"> </w:t>
-            </w:r>
-            <w:proofErr w:type="spellStart"/>
-            <w:r>
-              <w:rPr>
-                <w:rFonts w:ascii="Times New Roman" w:eastAsia="Times New Roman" w:hAnsi="Times New Roman" w:cs="Times New Roman"/>
-                <w:color w:val="000000"/>
-                <w:sz w:val="22"/>
-                <w:lang w:val="es-CL" w:eastAsia="es-CL"/>
-              </w:rPr>
-              <w:t>year</w:t>
-            </w:r>
-            <w:proofErr w:type="spellEnd"/>
+            <w:r>
+              <w:rPr>
+                <w:rFonts w:ascii="Times New Roman" w:eastAsia="Times New Roman" w:hAnsi="Times New Roman" w:cs="Times New Roman"/>
+                <w:color w:val="000000"/>
+                <w:sz w:val="22"/>
+                <w:lang w:val="es-CL" w:eastAsia="es-CL"/>
+              </w:rPr>
+              <w:t>Birth year</w:t>
+            </w:r>
           </w:p>
         </w:tc>
         <w:tc>
@@ -4133,85 +3893,14 @@
                 <w:lang w:val="es-CL" w:eastAsia="es-CL"/>
               </w:rPr>
             </w:pPr>
-            <w:proofErr w:type="spellStart"/>
-            <w:r>
-              <w:rPr>
-                <w:rFonts w:ascii="Times New Roman" w:eastAsia="Times New Roman" w:hAnsi="Times New Roman" w:cs="Times New Roman"/>
-                <w:color w:val="000000"/>
-                <w:sz w:val="22"/>
-                <w:lang w:val="es-CL" w:eastAsia="es-CL"/>
-              </w:rPr>
-              <w:t>Primary</w:t>
-            </w:r>
-            <w:proofErr w:type="spellEnd"/>
-            <w:r>
-              <w:rPr>
-                <w:rFonts w:ascii="Times New Roman" w:eastAsia="Times New Roman" w:hAnsi="Times New Roman" w:cs="Times New Roman"/>
-                <w:color w:val="000000"/>
-                <w:sz w:val="22"/>
-                <w:lang w:val="es-CL" w:eastAsia="es-CL"/>
-              </w:rPr>
-              <w:t xml:space="preserve"> </w:t>
-            </w:r>
-            <w:proofErr w:type="spellStart"/>
-            <w:r>
-              <w:rPr>
-                <w:rFonts w:ascii="Times New Roman" w:eastAsia="Times New Roman" w:hAnsi="Times New Roman" w:cs="Times New Roman"/>
-                <w:color w:val="000000"/>
-                <w:sz w:val="22"/>
-                <w:lang w:val="es-CL" w:eastAsia="es-CL"/>
-              </w:rPr>
-              <w:t>substance</w:t>
-            </w:r>
-            <w:proofErr w:type="spellEnd"/>
-            <w:r>
-              <w:rPr>
-                <w:rFonts w:ascii="Times New Roman" w:eastAsia="Times New Roman" w:hAnsi="Times New Roman" w:cs="Times New Roman"/>
-                <w:color w:val="000000"/>
-                <w:sz w:val="22"/>
-                <w:lang w:val="es-CL" w:eastAsia="es-CL"/>
-              </w:rPr>
-              <w:t xml:space="preserve"> (</w:t>
-            </w:r>
-            <w:proofErr w:type="spellStart"/>
-            <w:r>
-              <w:rPr>
-                <w:rFonts w:ascii="Times New Roman" w:eastAsia="Times New Roman" w:hAnsi="Times New Roman" w:cs="Times New Roman"/>
-                <w:color w:val="000000"/>
-                <w:sz w:val="22"/>
-                <w:lang w:val="es-CL" w:eastAsia="es-CL"/>
-              </w:rPr>
-              <w:t>initial</w:t>
-            </w:r>
-            <w:proofErr w:type="spellEnd"/>
-            <w:r>
-              <w:rPr>
-                <w:rFonts w:ascii="Times New Roman" w:eastAsia="Times New Roman" w:hAnsi="Times New Roman" w:cs="Times New Roman"/>
-                <w:color w:val="000000"/>
-                <w:sz w:val="22"/>
-                <w:lang w:val="es-CL" w:eastAsia="es-CL"/>
-              </w:rPr>
-              <w:t xml:space="preserve"> diagnosis), </w:t>
-            </w:r>
-            <w:proofErr w:type="spellStart"/>
-            <w:r>
-              <w:rPr>
-                <w:rFonts w:ascii="Times New Roman" w:eastAsia="Times New Roman" w:hAnsi="Times New Roman" w:cs="Times New Roman"/>
-                <w:color w:val="000000"/>
-                <w:sz w:val="22"/>
-                <w:lang w:val="es-CL" w:eastAsia="es-CL"/>
-              </w:rPr>
-              <w:t>cocaine</w:t>
-            </w:r>
-            <w:proofErr w:type="spellEnd"/>
-            <w:r>
-              <w:rPr>
-                <w:rFonts w:ascii="Times New Roman" w:eastAsia="Times New Roman" w:hAnsi="Times New Roman" w:cs="Times New Roman"/>
-                <w:color w:val="000000"/>
-                <w:sz w:val="22"/>
-                <w:lang w:val="es-CL" w:eastAsia="es-CL"/>
-              </w:rPr>
-              <w:t xml:space="preserve"> base paste</w:t>
+            <w:r>
+              <w:rPr>
+                <w:rFonts w:ascii="Times New Roman" w:eastAsia="Times New Roman" w:hAnsi="Times New Roman" w:cs="Times New Roman"/>
+                <w:color w:val="000000"/>
+                <w:sz w:val="22"/>
+                <w:lang w:val="es-CL" w:eastAsia="es-CL"/>
+              </w:rPr>
+              <w:t>Primary substance (initial diagnosis), cocaine base paste</w:t>
             </w:r>
           </w:p>
         </w:tc>
@@ -4268,65 +3957,14 @@
                 <w:lang w:val="es-CL" w:eastAsia="es-CL"/>
               </w:rPr>
             </w:pPr>
-            <w:proofErr w:type="spellStart"/>
-            <w:r>
-              <w:rPr>
-                <w:rFonts w:ascii="Times New Roman" w:eastAsia="Times New Roman" w:hAnsi="Times New Roman" w:cs="Times New Roman"/>
-                <w:color w:val="000000"/>
-                <w:sz w:val="22"/>
-                <w:lang w:val="es-CL" w:eastAsia="es-CL"/>
-              </w:rPr>
-              <w:t>Primary</w:t>
-            </w:r>
-            <w:proofErr w:type="spellEnd"/>
-            <w:r>
-              <w:rPr>
-                <w:rFonts w:ascii="Times New Roman" w:eastAsia="Times New Roman" w:hAnsi="Times New Roman" w:cs="Times New Roman"/>
-                <w:color w:val="000000"/>
-                <w:sz w:val="22"/>
-                <w:lang w:val="es-CL" w:eastAsia="es-CL"/>
-              </w:rPr>
-              <w:t xml:space="preserve"> </w:t>
-            </w:r>
-            <w:proofErr w:type="spellStart"/>
-            <w:r>
-              <w:rPr>
-                <w:rFonts w:ascii="Times New Roman" w:eastAsia="Times New Roman" w:hAnsi="Times New Roman" w:cs="Times New Roman"/>
-                <w:color w:val="000000"/>
-                <w:sz w:val="22"/>
-                <w:lang w:val="es-CL" w:eastAsia="es-CL"/>
-              </w:rPr>
-              <w:t>substance</w:t>
-            </w:r>
-            <w:proofErr w:type="spellEnd"/>
-            <w:r>
-              <w:rPr>
-                <w:rFonts w:ascii="Times New Roman" w:eastAsia="Times New Roman" w:hAnsi="Times New Roman" w:cs="Times New Roman"/>
-                <w:color w:val="000000"/>
-                <w:sz w:val="22"/>
-                <w:lang w:val="es-CL" w:eastAsia="es-CL"/>
-              </w:rPr>
-              <w:t xml:space="preserve"> (</w:t>
-            </w:r>
-            <w:proofErr w:type="spellStart"/>
-            <w:r>
-              <w:rPr>
-                <w:rFonts w:ascii="Times New Roman" w:eastAsia="Times New Roman" w:hAnsi="Times New Roman" w:cs="Times New Roman"/>
-                <w:color w:val="000000"/>
-                <w:sz w:val="22"/>
-                <w:lang w:val="es-CL" w:eastAsia="es-CL"/>
-              </w:rPr>
-              <w:t>initial</w:t>
-            </w:r>
-            <w:proofErr w:type="spellEnd"/>
-            <w:r>
-              <w:rPr>
-                <w:rFonts w:ascii="Times New Roman" w:eastAsia="Times New Roman" w:hAnsi="Times New Roman" w:cs="Times New Roman"/>
-                <w:color w:val="000000"/>
-                <w:sz w:val="22"/>
-                <w:lang w:val="es-CL" w:eastAsia="es-CL"/>
-              </w:rPr>
-              <w:t xml:space="preserve"> diagnosis), marijuana</w:t>
+            <w:r>
+              <w:rPr>
+                <w:rFonts w:ascii="Times New Roman" w:eastAsia="Times New Roman" w:hAnsi="Times New Roman" w:cs="Times New Roman"/>
+                <w:color w:val="000000"/>
+                <w:sz w:val="22"/>
+                <w:lang w:val="es-CL" w:eastAsia="es-CL"/>
+              </w:rPr>
+              <w:t>Primary substance (initial diagnosis), marijuana</w:t>
             </w:r>
           </w:p>
         </w:tc>
@@ -4447,85 +4085,14 @@
                 <w:lang w:val="es-CL" w:eastAsia="es-CL"/>
               </w:rPr>
             </w:pPr>
-            <w:proofErr w:type="spellStart"/>
-            <w:r>
-              <w:rPr>
-                <w:rFonts w:ascii="Times New Roman" w:eastAsia="Times New Roman" w:hAnsi="Times New Roman" w:cs="Times New Roman"/>
-                <w:color w:val="000000"/>
-                <w:sz w:val="22"/>
-                <w:lang w:val="es-CL" w:eastAsia="es-CL"/>
-              </w:rPr>
-              <w:t>Psychiatric</w:t>
-            </w:r>
-            <w:proofErr w:type="spellEnd"/>
-            <w:r>
-              <w:rPr>
-                <w:rFonts w:ascii="Times New Roman" w:eastAsia="Times New Roman" w:hAnsi="Times New Roman" w:cs="Times New Roman"/>
-                <w:color w:val="000000"/>
-                <w:sz w:val="22"/>
-                <w:lang w:val="es-CL" w:eastAsia="es-CL"/>
-              </w:rPr>
-              <w:t xml:space="preserve"> </w:t>
-            </w:r>
-            <w:proofErr w:type="spellStart"/>
-            <w:r>
-              <w:rPr>
-                <w:rFonts w:ascii="Times New Roman" w:eastAsia="Times New Roman" w:hAnsi="Times New Roman" w:cs="Times New Roman"/>
-                <w:color w:val="000000"/>
-                <w:sz w:val="22"/>
-                <w:lang w:val="es-CL" w:eastAsia="es-CL"/>
-              </w:rPr>
-              <w:t>comorbidity</w:t>
-            </w:r>
-            <w:proofErr w:type="spellEnd"/>
-            <w:r>
-              <w:rPr>
-                <w:rFonts w:ascii="Times New Roman" w:eastAsia="Times New Roman" w:hAnsi="Times New Roman" w:cs="Times New Roman"/>
-                <w:color w:val="000000"/>
-                <w:sz w:val="22"/>
-                <w:lang w:val="es-CL" w:eastAsia="es-CL"/>
-              </w:rPr>
-              <w:t xml:space="preserve"> (</w:t>
-            </w:r>
-            <w:proofErr w:type="spellStart"/>
-            <w:r>
-              <w:rPr>
-                <w:rFonts w:ascii="Times New Roman" w:eastAsia="Times New Roman" w:hAnsi="Times New Roman" w:cs="Times New Roman"/>
-                <w:color w:val="000000"/>
-                <w:sz w:val="22"/>
-                <w:lang w:val="es-CL" w:eastAsia="es-CL"/>
-              </w:rPr>
-              <w:t>confirmed</w:t>
-            </w:r>
-            <w:proofErr w:type="spellEnd"/>
-            <w:r>
-              <w:rPr>
-                <w:rFonts w:ascii="Times New Roman" w:eastAsia="Times New Roman" w:hAnsi="Times New Roman" w:cs="Times New Roman"/>
-                <w:color w:val="000000"/>
-                <w:sz w:val="22"/>
-                <w:lang w:val="es-CL" w:eastAsia="es-CL"/>
-              </w:rPr>
-              <w:t xml:space="preserve"> </w:t>
-            </w:r>
-            <w:proofErr w:type="spellStart"/>
-            <w:r>
-              <w:rPr>
-                <w:rFonts w:ascii="Times New Roman" w:eastAsia="Times New Roman" w:hAnsi="Times New Roman" w:cs="Times New Roman"/>
-                <w:color w:val="000000"/>
-                <w:sz w:val="22"/>
-                <w:lang w:val="es-CL" w:eastAsia="es-CL"/>
-              </w:rPr>
-              <w:t>comorbidity</w:t>
-            </w:r>
-            <w:proofErr w:type="spellEnd"/>
-            <w:r>
-              <w:rPr>
-                <w:rFonts w:ascii="Times New Roman" w:eastAsia="Times New Roman" w:hAnsi="Times New Roman" w:cs="Times New Roman"/>
-                <w:color w:val="000000"/>
-                <w:sz w:val="22"/>
-                <w:lang w:val="es-CL" w:eastAsia="es-CL"/>
-              </w:rPr>
-              <w:t>)</w:t>
+            <w:r>
+              <w:rPr>
+                <w:rFonts w:ascii="Times New Roman" w:eastAsia="Times New Roman" w:hAnsi="Times New Roman" w:cs="Times New Roman"/>
+                <w:color w:val="000000"/>
+                <w:sz w:val="22"/>
+                <w:lang w:val="es-CL" w:eastAsia="es-CL"/>
+              </w:rPr>
+              <w:t>Psychiatric comorbidity (confirmed comorbidity)</w:t>
             </w:r>
           </w:p>
         </w:tc>
@@ -4646,45 +4213,14 @@
                 <w:lang w:val="es-CL" w:eastAsia="es-CL"/>
               </w:rPr>
             </w:pPr>
-            <w:proofErr w:type="spellStart"/>
-            <w:r>
-              <w:rPr>
-                <w:rFonts w:ascii="Times New Roman" w:eastAsia="Times New Roman" w:hAnsi="Times New Roman" w:cs="Times New Roman"/>
-                <w:color w:val="000000"/>
-                <w:sz w:val="22"/>
-                <w:lang w:val="es-CL" w:eastAsia="es-CL"/>
-              </w:rPr>
-              <w:t>Occupational</w:t>
-            </w:r>
-            <w:proofErr w:type="spellEnd"/>
-            <w:r>
-              <w:rPr>
-                <w:rFonts w:ascii="Times New Roman" w:eastAsia="Times New Roman" w:hAnsi="Times New Roman" w:cs="Times New Roman"/>
-                <w:color w:val="000000"/>
-                <w:sz w:val="22"/>
-                <w:lang w:val="es-CL" w:eastAsia="es-CL"/>
-              </w:rPr>
-              <w:t xml:space="preserve"> </w:t>
-            </w:r>
-            <w:proofErr w:type="gramStart"/>
-            <w:r>
-              <w:rPr>
-                <w:rFonts w:ascii="Times New Roman" w:eastAsia="Times New Roman" w:hAnsi="Times New Roman" w:cs="Times New Roman"/>
-                <w:color w:val="000000"/>
-                <w:sz w:val="22"/>
-                <w:lang w:val="es-CL" w:eastAsia="es-CL"/>
-              </w:rPr>
-              <w:t>status</w:t>
-            </w:r>
-            <w:proofErr w:type="gramEnd"/>
-            <w:r>
-              <w:rPr>
-                <w:rFonts w:ascii="Times New Roman" w:eastAsia="Times New Roman" w:hAnsi="Times New Roman" w:cs="Times New Roman"/>
-                <w:color w:val="000000"/>
-                <w:sz w:val="22"/>
-                <w:lang w:val="es-CL" w:eastAsia="es-CL"/>
-              </w:rPr>
-              <w:t xml:space="preserve"> (inactive)</w:t>
+            <w:r>
+              <w:rPr>
+                <w:rFonts w:ascii="Times New Roman" w:eastAsia="Times New Roman" w:hAnsi="Times New Roman" w:cs="Times New Roman"/>
+                <w:color w:val="000000"/>
+                <w:sz w:val="22"/>
+                <w:lang w:val="es-CL" w:eastAsia="es-CL"/>
+              </w:rPr>
+              <w:t>Occupational status (inactive)</w:t>
             </w:r>
           </w:p>
         </w:tc>
@@ -4741,65 +4277,14 @@
                 <w:lang w:val="es-CL" w:eastAsia="es-CL"/>
               </w:rPr>
             </w:pPr>
-            <w:proofErr w:type="spellStart"/>
-            <w:r>
-              <w:rPr>
-                <w:rFonts w:ascii="Times New Roman" w:eastAsia="Times New Roman" w:hAnsi="Times New Roman" w:cs="Times New Roman"/>
-                <w:color w:val="000000"/>
-                <w:sz w:val="22"/>
-                <w:lang w:val="es-CL" w:eastAsia="es-CL"/>
-              </w:rPr>
-              <w:t>Occupational</w:t>
-            </w:r>
-            <w:proofErr w:type="spellEnd"/>
-            <w:r>
-              <w:rPr>
-                <w:rFonts w:ascii="Times New Roman" w:eastAsia="Times New Roman" w:hAnsi="Times New Roman" w:cs="Times New Roman"/>
-                <w:color w:val="000000"/>
-                <w:sz w:val="22"/>
-                <w:lang w:val="es-CL" w:eastAsia="es-CL"/>
-              </w:rPr>
-              <w:t xml:space="preserve"> </w:t>
-            </w:r>
-            <w:proofErr w:type="gramStart"/>
-            <w:r>
-              <w:rPr>
-                <w:rFonts w:ascii="Times New Roman" w:eastAsia="Times New Roman" w:hAnsi="Times New Roman" w:cs="Times New Roman"/>
-                <w:color w:val="000000"/>
-                <w:sz w:val="22"/>
-                <w:lang w:val="es-CL" w:eastAsia="es-CL"/>
-              </w:rPr>
-              <w:t>status</w:t>
-            </w:r>
-            <w:proofErr w:type="gramEnd"/>
-            <w:r>
-              <w:rPr>
-                <w:rFonts w:ascii="Times New Roman" w:eastAsia="Times New Roman" w:hAnsi="Times New Roman" w:cs="Times New Roman"/>
-                <w:color w:val="000000"/>
-                <w:sz w:val="22"/>
-                <w:lang w:val="es-CL" w:eastAsia="es-CL"/>
-              </w:rPr>
-              <w:t xml:space="preserve"> (</w:t>
-            </w:r>
-            <w:proofErr w:type="spellStart"/>
-            <w:r>
-              <w:rPr>
-                <w:rFonts w:ascii="Times New Roman" w:eastAsia="Times New Roman" w:hAnsi="Times New Roman" w:cs="Times New Roman"/>
-                <w:color w:val="000000"/>
-                <w:sz w:val="22"/>
-                <w:lang w:val="es-CL" w:eastAsia="es-CL"/>
-              </w:rPr>
-              <w:t>unemployed</w:t>
-            </w:r>
-            <w:proofErr w:type="spellEnd"/>
-            <w:r>
-              <w:rPr>
-                <w:rFonts w:ascii="Times New Roman" w:eastAsia="Times New Roman" w:hAnsi="Times New Roman" w:cs="Times New Roman"/>
-                <w:color w:val="000000"/>
-                <w:sz w:val="22"/>
-                <w:lang w:val="es-CL" w:eastAsia="es-CL"/>
-              </w:rPr>
-              <w:t>)</w:t>
+            <w:r>
+              <w:rPr>
+                <w:rFonts w:ascii="Times New Roman" w:eastAsia="Times New Roman" w:hAnsi="Times New Roman" w:cs="Times New Roman"/>
+                <w:color w:val="000000"/>
+                <w:sz w:val="22"/>
+                <w:lang w:val="es-CL" w:eastAsia="es-CL"/>
+              </w:rPr>
+              <w:t>Occupational status (unemployed)</w:t>
             </w:r>
           </w:p>
         </w:tc>
@@ -5182,27 +4667,7 @@
           <w:szCs w:val="28"/>
           <w:lang w:val="en-US"/>
         </w:rPr>
-        <w:t xml:space="preserve"> assumption for outcome assessment intensity, several strategies were tested: non-proportional hazards without variable transformations, proportional hazards with time-dependent transformations (recode multiple variables interacting with different functional forms of follow-up time), and stratifying follow-up times using the '</w:t>
-      </w:r>
-      <w:proofErr w:type="spellStart"/>
-      <w:r>
-        <w:rPr>
-          <w:rFonts w:ascii="Times New Roman" w:hAnsi="Times New Roman" w:cs="Times New Roman"/>
-          <w:sz w:val="24"/>
-          <w:szCs w:val="28"/>
-          <w:lang w:val="en-US"/>
-        </w:rPr>
-        <w:t>survSplit</w:t>
-      </w:r>
-      <w:proofErr w:type="spellEnd"/>
-      <w:r>
-        <w:rPr>
-          <w:rFonts w:ascii="Times New Roman" w:hAnsi="Times New Roman" w:cs="Times New Roman"/>
-          <w:sz w:val="24"/>
-          <w:szCs w:val="28"/>
-          <w:lang w:val="en-US"/>
-        </w:rPr>
-        <w:t>' method. Hence, three approaches were employed: (A) no correction for intensity proportionality violations</w:t>
+        <w:t xml:space="preserve"> assumption for outcome assessment intensity, several strategies were tested: non-proportional hazards without variable transformations, proportional hazards with time-dependent transformations (recode multiple variables interacting with different functional forms of follow-up time), and stratifying follow-up times using the 'survSplit' method. Hence, three approaches were employed: (A) no correction for intensity proportionality violations</w:t>
       </w:r>
       <w:r>
         <w:rPr>
@@ -5616,7 +5081,6 @@
                 <w:lang w:val="es-CL" w:eastAsia="es-CL"/>
               </w:rPr>
             </w:pPr>
-            <w:proofErr w:type="spellStart"/>
             <w:r>
               <w:rPr>
                 <w:rFonts w:ascii="Times New Roman" w:eastAsia="Times New Roman" w:hAnsi="Times New Roman" w:cs="Times New Roman"/>
@@ -5628,7 +5092,6 @@
               </w:rPr>
               <w:t>Term</w:t>
             </w:r>
-            <w:proofErr w:type="spellEnd"/>
           </w:p>
         </w:tc>
         <w:tc>
@@ -5666,31 +5129,7 @@
                 <w:sz w:val="22"/>
                 <w:lang w:val="es-CL" w:eastAsia="es-CL"/>
               </w:rPr>
-              <w:t xml:space="preserve">HR (95% CI) </w:t>
-            </w:r>
-            <w:proofErr w:type="spellStart"/>
-            <w:r>
-              <w:rPr>
-                <w:rFonts w:ascii="Times New Roman" w:eastAsia="Times New Roman" w:hAnsi="Times New Roman" w:cs="Times New Roman"/>
-                <w:b/>
-                <w:bCs/>
-                <w:color w:val="000000"/>
-                <w:sz w:val="22"/>
-                <w:lang w:val="es-CL" w:eastAsia="es-CL"/>
-              </w:rPr>
-              <w:t>lag</w:t>
-            </w:r>
-            <w:proofErr w:type="spellEnd"/>
-            <w:r>
-              <w:rPr>
-                <w:rFonts w:ascii="Times New Roman" w:eastAsia="Times New Roman" w:hAnsi="Times New Roman" w:cs="Times New Roman"/>
-                <w:b/>
-                <w:bCs/>
-                <w:color w:val="000000"/>
-                <w:sz w:val="22"/>
-                <w:lang w:val="es-CL" w:eastAsia="es-CL"/>
-              </w:rPr>
-              <w:t>=0</w:t>
+              <w:t>HR (95% CI) lag=0</w:t>
             </w:r>
           </w:p>
         </w:tc>
@@ -5729,31 +5168,7 @@
                 <w:sz w:val="22"/>
                 <w:lang w:val="es-CL" w:eastAsia="es-CL"/>
               </w:rPr>
-              <w:t xml:space="preserve">HR (95% CI) </w:t>
-            </w:r>
-            <w:proofErr w:type="spellStart"/>
-            <w:r>
-              <w:rPr>
-                <w:rFonts w:ascii="Times New Roman" w:eastAsia="Times New Roman" w:hAnsi="Times New Roman" w:cs="Times New Roman"/>
-                <w:b/>
-                <w:bCs/>
-                <w:color w:val="000000"/>
-                <w:sz w:val="22"/>
-                <w:lang w:val="es-CL" w:eastAsia="es-CL"/>
-              </w:rPr>
-              <w:t>lag</w:t>
-            </w:r>
-            <w:proofErr w:type="spellEnd"/>
-            <w:r>
-              <w:rPr>
-                <w:rFonts w:ascii="Times New Roman" w:eastAsia="Times New Roman" w:hAnsi="Times New Roman" w:cs="Times New Roman"/>
-                <w:b/>
-                <w:bCs/>
-                <w:color w:val="000000"/>
-                <w:sz w:val="22"/>
-                <w:lang w:val="es-CL" w:eastAsia="es-CL"/>
-              </w:rPr>
-              <w:t>=1</w:t>
+              <w:t>HR (95% CI) lag=1</w:t>
             </w:r>
           </w:p>
         </w:tc>
@@ -5985,85 +5400,14 @@
                 <w:lang w:val="es-CL" w:eastAsia="es-CL"/>
               </w:rPr>
             </w:pPr>
-            <w:proofErr w:type="spellStart"/>
-            <w:r>
-              <w:rPr>
-                <w:rFonts w:ascii="Times New Roman" w:eastAsia="Times New Roman" w:hAnsi="Times New Roman" w:cs="Times New Roman"/>
-                <w:color w:val="000000"/>
-                <w:sz w:val="22"/>
-                <w:lang w:val="es-CL" w:eastAsia="es-CL"/>
-              </w:rPr>
-              <w:t>Previous</w:t>
-            </w:r>
-            <w:proofErr w:type="spellEnd"/>
-            <w:r>
-              <w:rPr>
-                <w:rFonts w:ascii="Times New Roman" w:eastAsia="Times New Roman" w:hAnsi="Times New Roman" w:cs="Times New Roman"/>
-                <w:color w:val="000000"/>
-                <w:sz w:val="22"/>
-                <w:lang w:val="es-CL" w:eastAsia="es-CL"/>
-              </w:rPr>
-              <w:t xml:space="preserve"> </w:t>
-            </w:r>
-            <w:proofErr w:type="spellStart"/>
-            <w:r>
-              <w:rPr>
-                <w:rFonts w:ascii="Times New Roman" w:eastAsia="Times New Roman" w:hAnsi="Times New Roman" w:cs="Times New Roman"/>
-                <w:color w:val="000000"/>
-                <w:sz w:val="22"/>
-                <w:lang w:val="es-CL" w:eastAsia="es-CL"/>
-              </w:rPr>
-              <w:t>treatment</w:t>
-            </w:r>
-            <w:proofErr w:type="spellEnd"/>
-            <w:r>
-              <w:rPr>
-                <w:rFonts w:ascii="Times New Roman" w:eastAsia="Times New Roman" w:hAnsi="Times New Roman" w:cs="Times New Roman"/>
-                <w:color w:val="000000"/>
-                <w:sz w:val="22"/>
-                <w:lang w:val="es-CL" w:eastAsia="es-CL"/>
-              </w:rPr>
-              <w:t xml:space="preserve"> </w:t>
-            </w:r>
-            <w:proofErr w:type="spellStart"/>
-            <w:r>
-              <w:rPr>
-                <w:rFonts w:ascii="Times New Roman" w:eastAsia="Times New Roman" w:hAnsi="Times New Roman" w:cs="Times New Roman"/>
-                <w:color w:val="000000"/>
-                <w:sz w:val="22"/>
-                <w:lang w:val="es-CL" w:eastAsia="es-CL"/>
-              </w:rPr>
-              <w:t>duration</w:t>
-            </w:r>
-            <w:proofErr w:type="spellEnd"/>
-            <w:r>
-              <w:rPr>
-                <w:rFonts w:ascii="Times New Roman" w:eastAsia="Times New Roman" w:hAnsi="Times New Roman" w:cs="Times New Roman"/>
-                <w:color w:val="000000"/>
-                <w:sz w:val="22"/>
-                <w:lang w:val="es-CL" w:eastAsia="es-CL"/>
-              </w:rPr>
-              <w:t xml:space="preserve"> (&lt;90 </w:t>
-            </w:r>
-            <w:proofErr w:type="spellStart"/>
-            <w:r>
-              <w:rPr>
-                <w:rFonts w:ascii="Times New Roman" w:eastAsia="Times New Roman" w:hAnsi="Times New Roman" w:cs="Times New Roman"/>
-                <w:color w:val="000000"/>
-                <w:sz w:val="22"/>
-                <w:lang w:val="es-CL" w:eastAsia="es-CL"/>
-              </w:rPr>
-              <w:t>days</w:t>
-            </w:r>
-            <w:proofErr w:type="spellEnd"/>
-            <w:r>
-              <w:rPr>
-                <w:rFonts w:ascii="Times New Roman" w:eastAsia="Times New Roman" w:hAnsi="Times New Roman" w:cs="Times New Roman"/>
-                <w:color w:val="000000"/>
-                <w:sz w:val="22"/>
-                <w:lang w:val="es-CL" w:eastAsia="es-CL"/>
-              </w:rPr>
-              <w:t>)</w:t>
+            <w:r>
+              <w:rPr>
+                <w:rFonts w:ascii="Times New Roman" w:eastAsia="Times New Roman" w:hAnsi="Times New Roman" w:cs="Times New Roman"/>
+                <w:color w:val="000000"/>
+                <w:sz w:val="22"/>
+                <w:lang w:val="es-CL" w:eastAsia="es-CL"/>
+              </w:rPr>
+              <w:t>Previous treatment duration (&lt;90 days)</w:t>
             </w:r>
           </w:p>
         </w:tc>
@@ -6149,65 +5493,14 @@
                 <w:lang w:val="es-CL" w:eastAsia="es-CL"/>
               </w:rPr>
             </w:pPr>
-            <w:proofErr w:type="spellStart"/>
-            <w:r>
-              <w:rPr>
-                <w:rFonts w:ascii="Times New Roman" w:eastAsia="Times New Roman" w:hAnsi="Times New Roman" w:cs="Times New Roman"/>
-                <w:color w:val="000000"/>
-                <w:sz w:val="22"/>
-                <w:lang w:val="es-CL" w:eastAsia="es-CL"/>
-              </w:rPr>
-              <w:t>Previous</w:t>
-            </w:r>
-            <w:proofErr w:type="spellEnd"/>
-            <w:r>
-              <w:rPr>
-                <w:rFonts w:ascii="Times New Roman" w:eastAsia="Times New Roman" w:hAnsi="Times New Roman" w:cs="Times New Roman"/>
-                <w:color w:val="000000"/>
-                <w:sz w:val="22"/>
-                <w:lang w:val="es-CL" w:eastAsia="es-CL"/>
-              </w:rPr>
-              <w:t xml:space="preserve"> </w:t>
-            </w:r>
-            <w:proofErr w:type="spellStart"/>
-            <w:r>
-              <w:rPr>
-                <w:rFonts w:ascii="Times New Roman" w:eastAsia="Times New Roman" w:hAnsi="Times New Roman" w:cs="Times New Roman"/>
-                <w:color w:val="000000"/>
-                <w:sz w:val="22"/>
-                <w:lang w:val="es-CL" w:eastAsia="es-CL"/>
-              </w:rPr>
-              <w:t>biopsychosocial</w:t>
-            </w:r>
-            <w:proofErr w:type="spellEnd"/>
-            <w:r>
-              <w:rPr>
-                <w:rFonts w:ascii="Times New Roman" w:eastAsia="Times New Roman" w:hAnsi="Times New Roman" w:cs="Times New Roman"/>
-                <w:color w:val="000000"/>
-                <w:sz w:val="22"/>
-                <w:lang w:val="es-CL" w:eastAsia="es-CL"/>
-              </w:rPr>
-              <w:t xml:space="preserve"> </w:t>
-            </w:r>
-            <w:proofErr w:type="spellStart"/>
-            <w:r>
-              <w:rPr>
-                <w:rFonts w:ascii="Times New Roman" w:eastAsia="Times New Roman" w:hAnsi="Times New Roman" w:cs="Times New Roman"/>
-                <w:color w:val="000000"/>
-                <w:sz w:val="22"/>
-                <w:lang w:val="es-CL" w:eastAsia="es-CL"/>
-              </w:rPr>
-              <w:t>compromise</w:t>
-            </w:r>
-            <w:proofErr w:type="spellEnd"/>
-            <w:r>
-              <w:rPr>
-                <w:rFonts w:ascii="Times New Roman" w:eastAsia="Times New Roman" w:hAnsi="Times New Roman" w:cs="Times New Roman"/>
-                <w:color w:val="000000"/>
-                <w:sz w:val="22"/>
-                <w:lang w:val="es-CL" w:eastAsia="es-CL"/>
-              </w:rPr>
-              <w:t xml:space="preserve"> (severe)</w:t>
+            <w:r>
+              <w:rPr>
+                <w:rFonts w:ascii="Times New Roman" w:eastAsia="Times New Roman" w:hAnsi="Times New Roman" w:cs="Times New Roman"/>
+                <w:color w:val="000000"/>
+                <w:sz w:val="22"/>
+                <w:lang w:val="es-CL" w:eastAsia="es-CL"/>
+              </w:rPr>
+              <w:t>Previous biopsychosocial compromise (severe)</w:t>
             </w:r>
           </w:p>
         </w:tc>
@@ -6479,37 +5772,15 @@
                 <w:lang w:val="es-CL" w:eastAsia="es-CL"/>
               </w:rPr>
             </w:pPr>
-            <w:proofErr w:type="spellStart"/>
-            <w:r>
-              <w:rPr>
-                <w:rFonts w:ascii="Times New Roman" w:eastAsia="Times New Roman" w:hAnsi="Times New Roman" w:cs="Times New Roman"/>
-                <w:color w:val="000000"/>
-                <w:sz w:val="22"/>
-                <w:lang w:val="es-CL" w:eastAsia="es-CL"/>
-              </w:rPr>
-              <w:t>Birth</w:t>
-            </w:r>
-            <w:proofErr w:type="spellEnd"/>
-            <w:r>
-              <w:rPr>
-                <w:rFonts w:ascii="Times New Roman" w:eastAsia="Times New Roman" w:hAnsi="Times New Roman" w:cs="Times New Roman"/>
-                <w:color w:val="000000"/>
-                <w:sz w:val="22"/>
-                <w:lang w:val="es-CL" w:eastAsia="es-CL"/>
-              </w:rPr>
-              <w:t xml:space="preserve"> </w:t>
-            </w:r>
-            <w:proofErr w:type="spellStart"/>
-            <w:r>
-              <w:rPr>
-                <w:rFonts w:ascii="Times New Roman" w:eastAsia="Times New Roman" w:hAnsi="Times New Roman" w:cs="Times New Roman"/>
-                <w:color w:val="000000"/>
-                <w:sz w:val="22"/>
-                <w:lang w:val="es-CL" w:eastAsia="es-CL"/>
-              </w:rPr>
-              <w:t>year</w:t>
-            </w:r>
-            <w:proofErr w:type="spellEnd"/>
+            <w:r>
+              <w:rPr>
+                <w:rFonts w:ascii="Times New Roman" w:eastAsia="Times New Roman" w:hAnsi="Times New Roman" w:cs="Times New Roman"/>
+                <w:color w:val="000000"/>
+                <w:sz w:val="22"/>
+                <w:lang w:val="es-CL" w:eastAsia="es-CL"/>
+              </w:rPr>
+              <w:t>Birth year</w:t>
+            </w:r>
           </w:p>
         </w:tc>
         <w:tc>
@@ -6780,85 +6051,14 @@
                 <w:lang w:val="es-CL" w:eastAsia="es-CL"/>
               </w:rPr>
             </w:pPr>
-            <w:proofErr w:type="spellStart"/>
-            <w:r>
-              <w:rPr>
-                <w:rFonts w:ascii="Times New Roman" w:eastAsia="Times New Roman" w:hAnsi="Times New Roman" w:cs="Times New Roman"/>
-                <w:color w:val="000000"/>
-                <w:sz w:val="22"/>
-                <w:lang w:val="es-CL" w:eastAsia="es-CL"/>
-              </w:rPr>
-              <w:t>Primary</w:t>
-            </w:r>
-            <w:proofErr w:type="spellEnd"/>
-            <w:r>
-              <w:rPr>
-                <w:rFonts w:ascii="Times New Roman" w:eastAsia="Times New Roman" w:hAnsi="Times New Roman" w:cs="Times New Roman"/>
-                <w:color w:val="000000"/>
-                <w:sz w:val="22"/>
-                <w:lang w:val="es-CL" w:eastAsia="es-CL"/>
-              </w:rPr>
-              <w:t xml:space="preserve"> </w:t>
-            </w:r>
-            <w:proofErr w:type="spellStart"/>
-            <w:r>
-              <w:rPr>
-                <w:rFonts w:ascii="Times New Roman" w:eastAsia="Times New Roman" w:hAnsi="Times New Roman" w:cs="Times New Roman"/>
-                <w:color w:val="000000"/>
-                <w:sz w:val="22"/>
-                <w:lang w:val="es-CL" w:eastAsia="es-CL"/>
-              </w:rPr>
-              <w:t>substance</w:t>
-            </w:r>
-            <w:proofErr w:type="spellEnd"/>
-            <w:r>
-              <w:rPr>
-                <w:rFonts w:ascii="Times New Roman" w:eastAsia="Times New Roman" w:hAnsi="Times New Roman" w:cs="Times New Roman"/>
-                <w:color w:val="000000"/>
-                <w:sz w:val="22"/>
-                <w:lang w:val="es-CL" w:eastAsia="es-CL"/>
-              </w:rPr>
-              <w:t xml:space="preserve"> (</w:t>
-            </w:r>
-            <w:proofErr w:type="spellStart"/>
-            <w:r>
-              <w:rPr>
-                <w:rFonts w:ascii="Times New Roman" w:eastAsia="Times New Roman" w:hAnsi="Times New Roman" w:cs="Times New Roman"/>
-                <w:color w:val="000000"/>
-                <w:sz w:val="22"/>
-                <w:lang w:val="es-CL" w:eastAsia="es-CL"/>
-              </w:rPr>
-              <w:t>initial</w:t>
-            </w:r>
-            <w:proofErr w:type="spellEnd"/>
-            <w:r>
-              <w:rPr>
-                <w:rFonts w:ascii="Times New Roman" w:eastAsia="Times New Roman" w:hAnsi="Times New Roman" w:cs="Times New Roman"/>
-                <w:color w:val="000000"/>
-                <w:sz w:val="22"/>
-                <w:lang w:val="es-CL" w:eastAsia="es-CL"/>
-              </w:rPr>
-              <w:t xml:space="preserve"> diagnosis), </w:t>
-            </w:r>
-            <w:proofErr w:type="spellStart"/>
-            <w:r>
-              <w:rPr>
-                <w:rFonts w:ascii="Times New Roman" w:eastAsia="Times New Roman" w:hAnsi="Times New Roman" w:cs="Times New Roman"/>
-                <w:color w:val="000000"/>
-                <w:sz w:val="22"/>
-                <w:lang w:val="es-CL" w:eastAsia="es-CL"/>
-              </w:rPr>
-              <w:t>cocaine</w:t>
-            </w:r>
-            <w:proofErr w:type="spellEnd"/>
-            <w:r>
-              <w:rPr>
-                <w:rFonts w:ascii="Times New Roman" w:eastAsia="Times New Roman" w:hAnsi="Times New Roman" w:cs="Times New Roman"/>
-                <w:color w:val="000000"/>
-                <w:sz w:val="22"/>
-                <w:lang w:val="es-CL" w:eastAsia="es-CL"/>
-              </w:rPr>
-              <w:t xml:space="preserve"> base paste</w:t>
+            <w:r>
+              <w:rPr>
+                <w:rFonts w:ascii="Times New Roman" w:eastAsia="Times New Roman" w:hAnsi="Times New Roman" w:cs="Times New Roman"/>
+                <w:color w:val="000000"/>
+                <w:sz w:val="22"/>
+                <w:lang w:val="es-CL" w:eastAsia="es-CL"/>
+              </w:rPr>
+              <w:t>Primary substance (initial diagnosis), cocaine base paste</w:t>
             </w:r>
           </w:p>
         </w:tc>
@@ -6944,65 +6144,14 @@
                 <w:lang w:val="es-CL" w:eastAsia="es-CL"/>
               </w:rPr>
             </w:pPr>
-            <w:proofErr w:type="spellStart"/>
-            <w:r>
-              <w:rPr>
-                <w:rFonts w:ascii="Times New Roman" w:eastAsia="Times New Roman" w:hAnsi="Times New Roman" w:cs="Times New Roman"/>
-                <w:color w:val="000000"/>
-                <w:sz w:val="22"/>
-                <w:lang w:val="es-CL" w:eastAsia="es-CL"/>
-              </w:rPr>
-              <w:t>Primary</w:t>
-            </w:r>
-            <w:proofErr w:type="spellEnd"/>
-            <w:r>
-              <w:rPr>
-                <w:rFonts w:ascii="Times New Roman" w:eastAsia="Times New Roman" w:hAnsi="Times New Roman" w:cs="Times New Roman"/>
-                <w:color w:val="000000"/>
-                <w:sz w:val="22"/>
-                <w:lang w:val="es-CL" w:eastAsia="es-CL"/>
-              </w:rPr>
-              <w:t xml:space="preserve"> </w:t>
-            </w:r>
-            <w:proofErr w:type="spellStart"/>
-            <w:r>
-              <w:rPr>
-                <w:rFonts w:ascii="Times New Roman" w:eastAsia="Times New Roman" w:hAnsi="Times New Roman" w:cs="Times New Roman"/>
-                <w:color w:val="000000"/>
-                <w:sz w:val="22"/>
-                <w:lang w:val="es-CL" w:eastAsia="es-CL"/>
-              </w:rPr>
-              <w:t>substance</w:t>
-            </w:r>
-            <w:proofErr w:type="spellEnd"/>
-            <w:r>
-              <w:rPr>
-                <w:rFonts w:ascii="Times New Roman" w:eastAsia="Times New Roman" w:hAnsi="Times New Roman" w:cs="Times New Roman"/>
-                <w:color w:val="000000"/>
-                <w:sz w:val="22"/>
-                <w:lang w:val="es-CL" w:eastAsia="es-CL"/>
-              </w:rPr>
-              <w:t xml:space="preserve"> (</w:t>
-            </w:r>
-            <w:proofErr w:type="spellStart"/>
-            <w:r>
-              <w:rPr>
-                <w:rFonts w:ascii="Times New Roman" w:eastAsia="Times New Roman" w:hAnsi="Times New Roman" w:cs="Times New Roman"/>
-                <w:color w:val="000000"/>
-                <w:sz w:val="22"/>
-                <w:lang w:val="es-CL" w:eastAsia="es-CL"/>
-              </w:rPr>
-              <w:t>initial</w:t>
-            </w:r>
-            <w:proofErr w:type="spellEnd"/>
-            <w:r>
-              <w:rPr>
-                <w:rFonts w:ascii="Times New Roman" w:eastAsia="Times New Roman" w:hAnsi="Times New Roman" w:cs="Times New Roman"/>
-                <w:color w:val="000000"/>
-                <w:sz w:val="22"/>
-                <w:lang w:val="es-CL" w:eastAsia="es-CL"/>
-              </w:rPr>
-              <w:t xml:space="preserve"> diagnosis), marijuana</w:t>
+            <w:r>
+              <w:rPr>
+                <w:rFonts w:ascii="Times New Roman" w:eastAsia="Times New Roman" w:hAnsi="Times New Roman" w:cs="Times New Roman"/>
+                <w:color w:val="000000"/>
+                <w:sz w:val="22"/>
+                <w:lang w:val="es-CL" w:eastAsia="es-CL"/>
+              </w:rPr>
+              <w:t>Primary substance (initial diagnosis), marijuana</w:t>
             </w:r>
           </w:p>
         </w:tc>
@@ -7088,85 +6237,14 @@
                 <w:lang w:val="es-CL" w:eastAsia="es-CL"/>
               </w:rPr>
             </w:pPr>
-            <w:proofErr w:type="spellStart"/>
-            <w:r>
-              <w:rPr>
-                <w:rFonts w:ascii="Times New Roman" w:eastAsia="Times New Roman" w:hAnsi="Times New Roman" w:cs="Times New Roman"/>
-                <w:color w:val="000000"/>
-                <w:sz w:val="22"/>
-                <w:lang w:val="es-CL" w:eastAsia="es-CL"/>
-              </w:rPr>
-              <w:t>Psychiatric</w:t>
-            </w:r>
-            <w:proofErr w:type="spellEnd"/>
-            <w:r>
-              <w:rPr>
-                <w:rFonts w:ascii="Times New Roman" w:eastAsia="Times New Roman" w:hAnsi="Times New Roman" w:cs="Times New Roman"/>
-                <w:color w:val="000000"/>
-                <w:sz w:val="22"/>
-                <w:lang w:val="es-CL" w:eastAsia="es-CL"/>
-              </w:rPr>
-              <w:t xml:space="preserve"> </w:t>
-            </w:r>
-            <w:proofErr w:type="spellStart"/>
-            <w:r>
-              <w:rPr>
-                <w:rFonts w:ascii="Times New Roman" w:eastAsia="Times New Roman" w:hAnsi="Times New Roman" w:cs="Times New Roman"/>
-                <w:color w:val="000000"/>
-                <w:sz w:val="22"/>
-                <w:lang w:val="es-CL" w:eastAsia="es-CL"/>
-              </w:rPr>
-              <w:t>comorbidity</w:t>
-            </w:r>
-            <w:proofErr w:type="spellEnd"/>
-            <w:r>
-              <w:rPr>
-                <w:rFonts w:ascii="Times New Roman" w:eastAsia="Times New Roman" w:hAnsi="Times New Roman" w:cs="Times New Roman"/>
-                <w:color w:val="000000"/>
-                <w:sz w:val="22"/>
-                <w:lang w:val="es-CL" w:eastAsia="es-CL"/>
-              </w:rPr>
-              <w:t xml:space="preserve"> (</w:t>
-            </w:r>
-            <w:proofErr w:type="spellStart"/>
-            <w:r>
-              <w:rPr>
-                <w:rFonts w:ascii="Times New Roman" w:eastAsia="Times New Roman" w:hAnsi="Times New Roman" w:cs="Times New Roman"/>
-                <w:color w:val="000000"/>
-                <w:sz w:val="22"/>
-                <w:lang w:val="es-CL" w:eastAsia="es-CL"/>
-              </w:rPr>
-              <w:t>confirmed</w:t>
-            </w:r>
-            <w:proofErr w:type="spellEnd"/>
-            <w:r>
-              <w:rPr>
-                <w:rFonts w:ascii="Times New Roman" w:eastAsia="Times New Roman" w:hAnsi="Times New Roman" w:cs="Times New Roman"/>
-                <w:color w:val="000000"/>
-                <w:sz w:val="22"/>
-                <w:lang w:val="es-CL" w:eastAsia="es-CL"/>
-              </w:rPr>
-              <w:t xml:space="preserve"> </w:t>
-            </w:r>
-            <w:proofErr w:type="spellStart"/>
-            <w:r>
-              <w:rPr>
-                <w:rFonts w:ascii="Times New Roman" w:eastAsia="Times New Roman" w:hAnsi="Times New Roman" w:cs="Times New Roman"/>
-                <w:color w:val="000000"/>
-                <w:sz w:val="22"/>
-                <w:lang w:val="es-CL" w:eastAsia="es-CL"/>
-              </w:rPr>
-              <w:t>comorbidity</w:t>
-            </w:r>
-            <w:proofErr w:type="spellEnd"/>
-            <w:r>
-              <w:rPr>
-                <w:rFonts w:ascii="Times New Roman" w:eastAsia="Times New Roman" w:hAnsi="Times New Roman" w:cs="Times New Roman"/>
-                <w:color w:val="000000"/>
-                <w:sz w:val="22"/>
-                <w:lang w:val="es-CL" w:eastAsia="es-CL"/>
-              </w:rPr>
-              <w:t>)</w:t>
+            <w:r>
+              <w:rPr>
+                <w:rFonts w:ascii="Times New Roman" w:eastAsia="Times New Roman" w:hAnsi="Times New Roman" w:cs="Times New Roman"/>
+                <w:color w:val="000000"/>
+                <w:sz w:val="22"/>
+                <w:lang w:val="es-CL" w:eastAsia="es-CL"/>
+              </w:rPr>
+              <w:t>Psychiatric comorbidity (confirmed comorbidity)</w:t>
             </w:r>
           </w:p>
         </w:tc>
@@ -7438,45 +6516,14 @@
                 <w:lang w:val="es-CL" w:eastAsia="es-CL"/>
               </w:rPr>
             </w:pPr>
-            <w:proofErr w:type="spellStart"/>
-            <w:r>
-              <w:rPr>
-                <w:rFonts w:ascii="Times New Roman" w:eastAsia="Times New Roman" w:hAnsi="Times New Roman" w:cs="Times New Roman"/>
-                <w:color w:val="000000"/>
-                <w:sz w:val="22"/>
-                <w:lang w:val="es-CL" w:eastAsia="es-CL"/>
-              </w:rPr>
-              <w:t>Occupational</w:t>
-            </w:r>
-            <w:proofErr w:type="spellEnd"/>
-            <w:r>
-              <w:rPr>
-                <w:rFonts w:ascii="Times New Roman" w:eastAsia="Times New Roman" w:hAnsi="Times New Roman" w:cs="Times New Roman"/>
-                <w:color w:val="000000"/>
-                <w:sz w:val="22"/>
-                <w:lang w:val="es-CL" w:eastAsia="es-CL"/>
-              </w:rPr>
-              <w:t xml:space="preserve"> </w:t>
-            </w:r>
-            <w:proofErr w:type="gramStart"/>
-            <w:r>
-              <w:rPr>
-                <w:rFonts w:ascii="Times New Roman" w:eastAsia="Times New Roman" w:hAnsi="Times New Roman" w:cs="Times New Roman"/>
-                <w:color w:val="000000"/>
-                <w:sz w:val="22"/>
-                <w:lang w:val="es-CL" w:eastAsia="es-CL"/>
-              </w:rPr>
-              <w:t>status</w:t>
-            </w:r>
-            <w:proofErr w:type="gramEnd"/>
-            <w:r>
-              <w:rPr>
-                <w:rFonts w:ascii="Times New Roman" w:eastAsia="Times New Roman" w:hAnsi="Times New Roman" w:cs="Times New Roman"/>
-                <w:color w:val="000000"/>
-                <w:sz w:val="22"/>
-                <w:lang w:val="es-CL" w:eastAsia="es-CL"/>
-              </w:rPr>
-              <w:t xml:space="preserve"> (inactive)</w:t>
+            <w:r>
+              <w:rPr>
+                <w:rFonts w:ascii="Times New Roman" w:eastAsia="Times New Roman" w:hAnsi="Times New Roman" w:cs="Times New Roman"/>
+                <w:color w:val="000000"/>
+                <w:sz w:val="22"/>
+                <w:lang w:val="es-CL" w:eastAsia="es-CL"/>
+              </w:rPr>
+              <w:t>Occupational status (inactive)</w:t>
             </w:r>
           </w:p>
         </w:tc>
@@ -7562,65 +6609,14 @@
                 <w:lang w:val="es-CL" w:eastAsia="es-CL"/>
               </w:rPr>
             </w:pPr>
-            <w:proofErr w:type="spellStart"/>
-            <w:r>
-              <w:rPr>
-                <w:rFonts w:ascii="Times New Roman" w:eastAsia="Times New Roman" w:hAnsi="Times New Roman" w:cs="Times New Roman"/>
-                <w:color w:val="000000"/>
-                <w:sz w:val="22"/>
-                <w:lang w:val="es-CL" w:eastAsia="es-CL"/>
-              </w:rPr>
-              <w:t>Occupational</w:t>
-            </w:r>
-            <w:proofErr w:type="spellEnd"/>
-            <w:r>
-              <w:rPr>
-                <w:rFonts w:ascii="Times New Roman" w:eastAsia="Times New Roman" w:hAnsi="Times New Roman" w:cs="Times New Roman"/>
-                <w:color w:val="000000"/>
-                <w:sz w:val="22"/>
-                <w:lang w:val="es-CL" w:eastAsia="es-CL"/>
-              </w:rPr>
-              <w:t xml:space="preserve"> </w:t>
-            </w:r>
-            <w:proofErr w:type="gramStart"/>
-            <w:r>
-              <w:rPr>
-                <w:rFonts w:ascii="Times New Roman" w:eastAsia="Times New Roman" w:hAnsi="Times New Roman" w:cs="Times New Roman"/>
-                <w:color w:val="000000"/>
-                <w:sz w:val="22"/>
-                <w:lang w:val="es-CL" w:eastAsia="es-CL"/>
-              </w:rPr>
-              <w:t>status</w:t>
-            </w:r>
-            <w:proofErr w:type="gramEnd"/>
-            <w:r>
-              <w:rPr>
-                <w:rFonts w:ascii="Times New Roman" w:eastAsia="Times New Roman" w:hAnsi="Times New Roman" w:cs="Times New Roman"/>
-                <w:color w:val="000000"/>
-                <w:sz w:val="22"/>
-                <w:lang w:val="es-CL" w:eastAsia="es-CL"/>
-              </w:rPr>
-              <w:t xml:space="preserve"> (</w:t>
-            </w:r>
-            <w:proofErr w:type="spellStart"/>
-            <w:r>
-              <w:rPr>
-                <w:rFonts w:ascii="Times New Roman" w:eastAsia="Times New Roman" w:hAnsi="Times New Roman" w:cs="Times New Roman"/>
-                <w:color w:val="000000"/>
-                <w:sz w:val="22"/>
-                <w:lang w:val="es-CL" w:eastAsia="es-CL"/>
-              </w:rPr>
-              <w:t>unemployed</w:t>
-            </w:r>
-            <w:proofErr w:type="spellEnd"/>
-            <w:r>
-              <w:rPr>
-                <w:rFonts w:ascii="Times New Roman" w:eastAsia="Times New Roman" w:hAnsi="Times New Roman" w:cs="Times New Roman"/>
-                <w:color w:val="000000"/>
-                <w:sz w:val="22"/>
-                <w:lang w:val="es-CL" w:eastAsia="es-CL"/>
-              </w:rPr>
-              <w:t>)</w:t>
+            <w:r>
+              <w:rPr>
+                <w:rFonts w:ascii="Times New Roman" w:eastAsia="Times New Roman" w:hAnsi="Times New Roman" w:cs="Times New Roman"/>
+                <w:color w:val="000000"/>
+                <w:sz w:val="22"/>
+                <w:lang w:val="es-CL" w:eastAsia="es-CL"/>
+              </w:rPr>
+              <w:t>Occupational status (unemployed)</w:t>
             </w:r>
           </w:p>
         </w:tc>
@@ -8239,7 +7235,6 @@
                 <w:lang w:val="es-CL" w:eastAsia="es-CL"/>
               </w:rPr>
             </w:pPr>
-            <w:proofErr w:type="spellStart"/>
             <w:r>
               <w:rPr>
                 <w:rFonts w:ascii="Times New Roman" w:eastAsia="Times New Roman" w:hAnsi="Times New Roman" w:cs="Times New Roman"/>
@@ -8249,57 +7244,8 @@
                 <w:sz w:val="22"/>
                 <w:lang w:val="es-CL" w:eastAsia="es-CL"/>
               </w:rPr>
-              <w:t>Visit</w:t>
-            </w:r>
-            <w:proofErr w:type="spellEnd"/>
-            <w:r>
-              <w:rPr>
-                <w:rFonts w:ascii="Times New Roman" w:eastAsia="Times New Roman" w:hAnsi="Times New Roman" w:cs="Times New Roman"/>
-                <w:b/>
-                <w:bCs/>
-                <w:color w:val="000000"/>
-                <w:sz w:val="22"/>
-                <w:lang w:val="es-CL" w:eastAsia="es-CL"/>
-              </w:rPr>
-              <w:t xml:space="preserve"> </w:t>
-            </w:r>
-            <w:proofErr w:type="spellStart"/>
-            <w:r>
-              <w:rPr>
-                <w:rFonts w:ascii="Times New Roman" w:eastAsia="Times New Roman" w:hAnsi="Times New Roman" w:cs="Times New Roman"/>
-                <w:b/>
-                <w:bCs/>
-                <w:color w:val="000000"/>
-                <w:sz w:val="22"/>
-                <w:lang w:val="es-CL" w:eastAsia="es-CL"/>
-              </w:rPr>
-              <w:t>intensity</w:t>
-            </w:r>
-            <w:proofErr w:type="spellEnd"/>
-            <w:r>
-              <w:rPr>
-                <w:rFonts w:ascii="Times New Roman" w:eastAsia="Times New Roman" w:hAnsi="Times New Roman" w:cs="Times New Roman"/>
-                <w:b/>
-                <w:bCs/>
-                <w:color w:val="000000"/>
-                <w:sz w:val="22"/>
-                <w:lang w:val="es-CL" w:eastAsia="es-CL"/>
-              </w:rPr>
-              <w:t xml:space="preserve"> </w:t>
-            </w:r>
-            <w:proofErr w:type="spellStart"/>
-            <w:r>
-              <w:rPr>
-                <w:rFonts w:ascii="Times New Roman" w:eastAsia="Times New Roman" w:hAnsi="Times New Roman" w:cs="Times New Roman"/>
-                <w:b/>
-                <w:bCs/>
-                <w:color w:val="000000"/>
-                <w:sz w:val="22"/>
-                <w:lang w:val="es-CL" w:eastAsia="es-CL"/>
-              </w:rPr>
-              <w:t>model</w:t>
-            </w:r>
-            <w:proofErr w:type="spellEnd"/>
+              <w:t>Visit intensity model</w:t>
+            </w:r>
           </w:p>
         </w:tc>
         <w:tc>
@@ -8365,7 +7311,6 @@
                 <w:lang w:val="es-CL" w:eastAsia="es-CL"/>
               </w:rPr>
             </w:pPr>
-            <w:proofErr w:type="spellStart"/>
             <w:r>
               <w:rPr>
                 <w:rFonts w:ascii="Times New Roman" w:eastAsia="Times New Roman" w:hAnsi="Times New Roman" w:cs="Times New Roman"/>
@@ -8375,33 +7320,8 @@
                 <w:sz w:val="22"/>
                 <w:lang w:val="es-CL" w:eastAsia="es-CL"/>
               </w:rPr>
-              <w:t>First</w:t>
-            </w:r>
-            <w:proofErr w:type="spellEnd"/>
-            <w:r>
-              <w:rPr>
-                <w:rFonts w:ascii="Times New Roman" w:eastAsia="Times New Roman" w:hAnsi="Times New Roman" w:cs="Times New Roman"/>
-                <w:b/>
-                <w:bCs/>
-                <w:color w:val="000000"/>
-                <w:sz w:val="22"/>
-                <w:lang w:val="es-CL" w:eastAsia="es-CL"/>
-              </w:rPr>
-              <w:t xml:space="preserve"> </w:t>
-            </w:r>
-            <w:proofErr w:type="spellStart"/>
-            <w:r>
-              <w:rPr>
-                <w:rFonts w:ascii="Times New Roman" w:eastAsia="Times New Roman" w:hAnsi="Times New Roman" w:cs="Times New Roman"/>
-                <w:b/>
-                <w:bCs/>
-                <w:color w:val="000000"/>
-                <w:sz w:val="22"/>
-                <w:lang w:val="es-CL" w:eastAsia="es-CL"/>
-              </w:rPr>
-              <w:t>quartile</w:t>
-            </w:r>
-            <w:proofErr w:type="spellEnd"/>
+              <w:t>First quartile</w:t>
+            </w:r>
           </w:p>
         </w:tc>
         <w:tc>
@@ -8505,7 +7425,6 @@
                 <w:lang w:val="es-CL" w:eastAsia="es-CL"/>
               </w:rPr>
             </w:pPr>
-            <w:proofErr w:type="spellStart"/>
             <w:r>
               <w:rPr>
                 <w:rFonts w:ascii="Times New Roman" w:eastAsia="Times New Roman" w:hAnsi="Times New Roman" w:cs="Times New Roman"/>
@@ -8515,33 +7434,8 @@
                 <w:sz w:val="22"/>
                 <w:lang w:val="es-CL" w:eastAsia="es-CL"/>
               </w:rPr>
-              <w:t>Third</w:t>
-            </w:r>
-            <w:proofErr w:type="spellEnd"/>
-            <w:r>
-              <w:rPr>
-                <w:rFonts w:ascii="Times New Roman" w:eastAsia="Times New Roman" w:hAnsi="Times New Roman" w:cs="Times New Roman"/>
-                <w:b/>
-                <w:bCs/>
-                <w:color w:val="000000"/>
-                <w:sz w:val="22"/>
-                <w:lang w:val="es-CL" w:eastAsia="es-CL"/>
-              </w:rPr>
-              <w:t xml:space="preserve"> </w:t>
-            </w:r>
-            <w:proofErr w:type="spellStart"/>
-            <w:r>
-              <w:rPr>
-                <w:rFonts w:ascii="Times New Roman" w:eastAsia="Times New Roman" w:hAnsi="Times New Roman" w:cs="Times New Roman"/>
-                <w:b/>
-                <w:bCs/>
-                <w:color w:val="000000"/>
-                <w:sz w:val="22"/>
-                <w:lang w:val="es-CL" w:eastAsia="es-CL"/>
-              </w:rPr>
-              <w:t>quartile</w:t>
-            </w:r>
-            <w:proofErr w:type="spellEnd"/>
+              <w:t>Third quartile</w:t>
+            </w:r>
           </w:p>
         </w:tc>
         <w:tc>
@@ -10062,7 +8956,7 @@
         <w:t xml:space="preserve">Supplemental Section </w:t>
       </w:r>
       <w:r>
-        <w:t>4</w:t>
+        <w:t>5</w:t>
       </w:r>
       <w:r>
         <w:t>. Model selection, alternatives accounting for overdispersion</w:t>
@@ -10249,25 +9143,7 @@
           <w:sz w:val="24"/>
           <w:szCs w:val="28"/>
         </w:rPr>
-        <w:t xml:space="preserve">incrementing by 100 were tested. Both Poisson and negative binomial models were compared using Quasi-likelihood Information criterion (QIC), a measure </w:t>
-      </w:r>
-      <w:proofErr w:type="gramStart"/>
-      <w:r>
-        <w:rPr>
-          <w:rFonts w:ascii="Times New Roman" w:hAnsi="Times New Roman" w:cs="Times New Roman"/>
-          <w:sz w:val="24"/>
-          <w:szCs w:val="28"/>
-        </w:rPr>
-        <w:t>similar to</w:t>
-      </w:r>
-      <w:proofErr w:type="gramEnd"/>
-      <w:r>
-        <w:rPr>
-          <w:rFonts w:ascii="Times New Roman" w:hAnsi="Times New Roman" w:cs="Times New Roman"/>
-          <w:sz w:val="24"/>
-          <w:szCs w:val="28"/>
-        </w:rPr>
-        <w:t xml:space="preserve"> Akaike Information Criterion for generalized estimating equations. The model that best fit the data (lowest QIC values) was selected based on this comparison. This approach highlights the methodology used to ascertain the presence of overdispersion and to determine the most suitable statistical model for handling such data deviations</w:t>
+        <w:t>incrementing by 100 were tested. Both Poisson and negative binomial models were compared using Quasi-likelihood Information criterion (QIC), a measure similar to Akaike Information Criterion for generalized estimating equations. The model that best fit the data (lowest QIC values) was selected based on this comparison. This approach highlights the methodology used to ascertain the presence of overdispersion and to determine the most suitable statistical model for handling such data deviations</w:t>
       </w:r>
       <w:r>
         <w:rPr>
@@ -23587,7 +22463,6 @@
         </w:rPr>
         <w:t xml:space="preserve">The magnitude and direction of the associations presented in the main analysis remained stable despite different weighting schemes and different distributions used, with intervals including the null across </w:t>
       </w:r>
-      <w:proofErr w:type="gramStart"/>
       <w:r>
         <w:rPr>
           <w:rFonts w:ascii="Times New Roman" w:hAnsi="Times New Roman" w:cs="Times New Roman"/>
@@ -23602,16 +22477,7 @@
           <w:sz w:val="24"/>
           <w:szCs w:val="24"/>
         </w:rPr>
-        <w:t xml:space="preserve"> of</w:t>
-      </w:r>
-      <w:proofErr w:type="gramEnd"/>
-      <w:r>
-        <w:rPr>
-          <w:rFonts w:ascii="Times New Roman" w:hAnsi="Times New Roman" w:cs="Times New Roman"/>
-          <w:sz w:val="24"/>
-          <w:szCs w:val="24"/>
-        </w:rPr>
-        <w:t xml:space="preserve"> the models and scenarios of lagged variables for intensive ambulatory settings </w:t>
+        <w:t xml:space="preserve"> of the models and scenarios of lagged variables for intensive ambulatory settings </w:t>
       </w:r>
       <w:r>
         <w:rPr>
@@ -23707,7 +22573,10 @@
         <w:t xml:space="preserve">Supplemental Section </w:t>
       </w:r>
       <w:r>
-        <w:t>5. The role of reporting PSU with and without alcohol as a secondary substance in treatment non-completion</w:t>
+        <w:t>6</w:t>
+      </w:r>
+      <w:r>
+        <w:t>. The role of reporting PSU with and without alcohol as a secondary substance in treatment non-completion</w:t>
       </w:r>
     </w:p>
     <w:p>
@@ -23924,7 +22793,6 @@
                 <w:lang w:val="es-CL" w:eastAsia="es-CL"/>
               </w:rPr>
             </w:pPr>
-            <w:proofErr w:type="spellStart"/>
             <w:r>
               <w:rPr>
                 <w:rFonts w:ascii="Times New Roman" w:eastAsia="Times New Roman" w:hAnsi="Times New Roman" w:cs="Times New Roman"/>
@@ -23935,35 +22803,8 @@
                 <w:szCs w:val="24"/>
                 <w:lang w:val="es-CL" w:eastAsia="es-CL"/>
               </w:rPr>
-              <w:t>Treatment</w:t>
-            </w:r>
-            <w:proofErr w:type="spellEnd"/>
-            <w:r>
-              <w:rPr>
-                <w:rFonts w:ascii="Times New Roman" w:eastAsia="Times New Roman" w:hAnsi="Times New Roman" w:cs="Times New Roman"/>
-                <w:b/>
-                <w:bCs/>
-                <w:color w:val="000000"/>
-                <w:sz w:val="24"/>
-                <w:szCs w:val="24"/>
-                <w:lang w:val="es-CL" w:eastAsia="es-CL"/>
-              </w:rPr>
-              <w:t xml:space="preserve"> </w:t>
-            </w:r>
-            <w:proofErr w:type="spellStart"/>
-            <w:r>
-              <w:rPr>
-                <w:rFonts w:ascii="Times New Roman" w:eastAsia="Times New Roman" w:hAnsi="Times New Roman" w:cs="Times New Roman"/>
-                <w:b/>
-                <w:bCs/>
-                <w:color w:val="000000"/>
-                <w:sz w:val="24"/>
-                <w:szCs w:val="24"/>
-                <w:lang w:val="es-CL" w:eastAsia="es-CL"/>
-              </w:rPr>
-              <w:t>setting</w:t>
-            </w:r>
-            <w:proofErr w:type="spellEnd"/>
+              <w:t>Treatment setting</w:t>
+            </w:r>
           </w:p>
         </w:tc>
         <w:tc>
@@ -24085,20 +22926,8 @@
                 <w:szCs w:val="24"/>
                 <w:lang w:val="es-CL" w:eastAsia="es-CL"/>
               </w:rPr>
-              <w:t xml:space="preserve">Basic </w:t>
-            </w:r>
-            <w:proofErr w:type="spellStart"/>
-            <w:r>
-              <w:rPr>
-                <w:rFonts w:ascii="Times New Roman" w:eastAsia="Times New Roman" w:hAnsi="Times New Roman" w:cs="Times New Roman"/>
-                <w:color w:val="000000"/>
-                <w:sz w:val="24"/>
-                <w:szCs w:val="24"/>
-                <w:lang w:val="es-CL" w:eastAsia="es-CL"/>
-              </w:rPr>
-              <w:t>ambulatory</w:t>
-            </w:r>
-            <w:proofErr w:type="spellEnd"/>
+              <w:t>Basic ambulatory</w:t>
+            </w:r>
           </w:p>
         </w:tc>
         <w:tc>
@@ -24132,29 +22961,7 @@
                 <w:szCs w:val="24"/>
                 <w:lang w:val="es-CL" w:eastAsia="es-CL"/>
               </w:rPr>
-              <w:t xml:space="preserve">PSU </w:t>
-            </w:r>
-            <w:proofErr w:type="spellStart"/>
-            <w:r>
-              <w:rPr>
-                <w:rFonts w:ascii="Times New Roman" w:eastAsia="Times New Roman" w:hAnsi="Times New Roman" w:cs="Times New Roman"/>
-                <w:color w:val="000000"/>
-                <w:sz w:val="24"/>
-                <w:szCs w:val="24"/>
-                <w:lang w:val="es-CL" w:eastAsia="es-CL"/>
-              </w:rPr>
-              <w:t>with</w:t>
-            </w:r>
-            <w:proofErr w:type="spellEnd"/>
-            <w:r>
-              <w:rPr>
-                <w:rFonts w:ascii="Times New Roman" w:eastAsia="Times New Roman" w:hAnsi="Times New Roman" w:cs="Times New Roman"/>
-                <w:color w:val="000000"/>
-                <w:sz w:val="24"/>
-                <w:szCs w:val="24"/>
-                <w:lang w:val="es-CL" w:eastAsia="es-CL"/>
-              </w:rPr>
-              <w:t xml:space="preserve"> alcohol</w:t>
+              <w:t>PSU with alcohol</w:t>
             </w:r>
           </w:p>
         </w:tc>
@@ -24312,10 +23119,19 @@
                 <w:szCs w:val="24"/>
                 <w:lang w:val="es-CL" w:eastAsia="es-CL"/>
               </w:rPr>
-              <w:t>General-</w:t>
-            </w:r>
-            <w:proofErr w:type="spellStart"/>
-            <w:r>
+              <w:t>General-population, intensive ambulatory</w:t>
+            </w:r>
+          </w:p>
+        </w:tc>
+        <w:tc>
+          <w:tcPr>
+            <w:tcW w:w="2835" w:type="dxa"/>
+            <w:vAlign w:val="center"/>
+          </w:tcPr>
+          <w:p>
+            <w:pPr>
+              <w:spacing w:after="0" w:line="240" w:lineRule="auto"/>
+              <w:jc w:val="left"/>
               <w:rPr>
                 <w:rFonts w:ascii="Times New Roman" w:eastAsia="Times New Roman" w:hAnsi="Times New Roman" w:cs="Times New Roman"/>
                 <w:color w:val="000000"/>
@@ -24323,9 +23139,7 @@
                 <w:szCs w:val="24"/>
                 <w:lang w:val="es-CL" w:eastAsia="es-CL"/>
               </w:rPr>
-              <w:t>population</w:t>
-            </w:r>
-            <w:proofErr w:type="spellEnd"/>
+            </w:pPr>
             <w:r>
               <w:rPr>
                 <w:rFonts w:ascii="Times New Roman" w:eastAsia="Times New Roman" w:hAnsi="Times New Roman" w:cs="Times New Roman"/>
@@ -24334,70 +23148,7 @@
                 <w:szCs w:val="24"/>
                 <w:lang w:val="es-CL" w:eastAsia="es-CL"/>
               </w:rPr>
-              <w:t xml:space="preserve">, intensive </w:t>
-            </w:r>
-            <w:proofErr w:type="spellStart"/>
-            <w:r>
-              <w:rPr>
-                <w:rFonts w:ascii="Times New Roman" w:eastAsia="Times New Roman" w:hAnsi="Times New Roman" w:cs="Times New Roman"/>
-                <w:color w:val="000000"/>
-                <w:sz w:val="24"/>
-                <w:szCs w:val="24"/>
-                <w:lang w:val="es-CL" w:eastAsia="es-CL"/>
-              </w:rPr>
-              <w:t>ambulatory</w:t>
-            </w:r>
-            <w:proofErr w:type="spellEnd"/>
-          </w:p>
-        </w:tc>
-        <w:tc>
-          <w:tcPr>
-            <w:tcW w:w="2835" w:type="dxa"/>
-            <w:vAlign w:val="center"/>
-          </w:tcPr>
-          <w:p>
-            <w:pPr>
-              <w:spacing w:after="0" w:line="240" w:lineRule="auto"/>
-              <w:jc w:val="left"/>
-              <w:rPr>
-                <w:rFonts w:ascii="Times New Roman" w:eastAsia="Times New Roman" w:hAnsi="Times New Roman" w:cs="Times New Roman"/>
-                <w:color w:val="000000"/>
-                <w:sz w:val="24"/>
-                <w:szCs w:val="24"/>
-                <w:lang w:val="es-CL" w:eastAsia="es-CL"/>
-              </w:rPr>
-            </w:pPr>
-            <w:r>
-              <w:rPr>
-                <w:rFonts w:ascii="Times New Roman" w:eastAsia="Times New Roman" w:hAnsi="Times New Roman" w:cs="Times New Roman"/>
-                <w:color w:val="000000"/>
-                <w:sz w:val="24"/>
-                <w:szCs w:val="24"/>
-                <w:lang w:val="es-CL" w:eastAsia="es-CL"/>
-              </w:rPr>
-              <w:t xml:space="preserve">PSU </w:t>
-            </w:r>
-            <w:proofErr w:type="spellStart"/>
-            <w:r>
-              <w:rPr>
-                <w:rFonts w:ascii="Times New Roman" w:eastAsia="Times New Roman" w:hAnsi="Times New Roman" w:cs="Times New Roman"/>
-                <w:color w:val="000000"/>
-                <w:sz w:val="24"/>
-                <w:szCs w:val="24"/>
-                <w:lang w:val="es-CL" w:eastAsia="es-CL"/>
-              </w:rPr>
-              <w:t>with</w:t>
-            </w:r>
-            <w:proofErr w:type="spellEnd"/>
-            <w:r>
-              <w:rPr>
-                <w:rFonts w:ascii="Times New Roman" w:eastAsia="Times New Roman" w:hAnsi="Times New Roman" w:cs="Times New Roman"/>
-                <w:color w:val="000000"/>
-                <w:sz w:val="24"/>
-                <w:szCs w:val="24"/>
-                <w:lang w:val="es-CL" w:eastAsia="es-CL"/>
-              </w:rPr>
-              <w:t xml:space="preserve"> alcohol</w:t>
+              <w:t>PSU with alcohol</w:t>
             </w:r>
           </w:p>
         </w:tc>
@@ -24549,10 +23300,19 @@
                 <w:szCs w:val="24"/>
                 <w:lang w:val="es-CL" w:eastAsia="es-CL"/>
               </w:rPr>
-              <w:t>General-</w:t>
-            </w:r>
-            <w:proofErr w:type="spellStart"/>
-            <w:r>
+              <w:t>General-population, residential</w:t>
+            </w:r>
+          </w:p>
+        </w:tc>
+        <w:tc>
+          <w:tcPr>
+            <w:tcW w:w="2835" w:type="dxa"/>
+            <w:vAlign w:val="center"/>
+          </w:tcPr>
+          <w:p>
+            <w:pPr>
+              <w:spacing w:after="0" w:line="240" w:lineRule="auto"/>
+              <w:jc w:val="left"/>
               <w:rPr>
                 <w:rFonts w:ascii="Times New Roman" w:eastAsia="Times New Roman" w:hAnsi="Times New Roman" w:cs="Times New Roman"/>
                 <w:color w:val="000000"/>
@@ -24560,9 +23320,7 @@
                 <w:szCs w:val="24"/>
                 <w:lang w:val="es-CL" w:eastAsia="es-CL"/>
               </w:rPr>
-              <w:t>population</w:t>
-            </w:r>
-            <w:proofErr w:type="spellEnd"/>
+            </w:pPr>
             <w:r>
               <w:rPr>
                 <w:rFonts w:ascii="Times New Roman" w:eastAsia="Times New Roman" w:hAnsi="Times New Roman" w:cs="Times New Roman"/>
@@ -24571,70 +23329,7 @@
                 <w:szCs w:val="24"/>
                 <w:lang w:val="es-CL" w:eastAsia="es-CL"/>
               </w:rPr>
-              <w:t xml:space="preserve">, </w:t>
-            </w:r>
-            <w:proofErr w:type="spellStart"/>
-            <w:r>
-              <w:rPr>
-                <w:rFonts w:ascii="Times New Roman" w:eastAsia="Times New Roman" w:hAnsi="Times New Roman" w:cs="Times New Roman"/>
-                <w:color w:val="000000"/>
-                <w:sz w:val="24"/>
-                <w:szCs w:val="24"/>
-                <w:lang w:val="es-CL" w:eastAsia="es-CL"/>
-              </w:rPr>
-              <w:t>residential</w:t>
-            </w:r>
-            <w:proofErr w:type="spellEnd"/>
-          </w:p>
-        </w:tc>
-        <w:tc>
-          <w:tcPr>
-            <w:tcW w:w="2835" w:type="dxa"/>
-            <w:vAlign w:val="center"/>
-          </w:tcPr>
-          <w:p>
-            <w:pPr>
-              <w:spacing w:after="0" w:line="240" w:lineRule="auto"/>
-              <w:jc w:val="left"/>
-              <w:rPr>
-                <w:rFonts w:ascii="Times New Roman" w:eastAsia="Times New Roman" w:hAnsi="Times New Roman" w:cs="Times New Roman"/>
-                <w:color w:val="000000"/>
-                <w:sz w:val="24"/>
-                <w:szCs w:val="24"/>
-                <w:lang w:val="es-CL" w:eastAsia="es-CL"/>
-              </w:rPr>
-            </w:pPr>
-            <w:r>
-              <w:rPr>
-                <w:rFonts w:ascii="Times New Roman" w:eastAsia="Times New Roman" w:hAnsi="Times New Roman" w:cs="Times New Roman"/>
-                <w:color w:val="000000"/>
-                <w:sz w:val="24"/>
-                <w:szCs w:val="24"/>
-                <w:lang w:val="es-CL" w:eastAsia="es-CL"/>
-              </w:rPr>
-              <w:t xml:space="preserve">PSU </w:t>
-            </w:r>
-            <w:proofErr w:type="spellStart"/>
-            <w:r>
-              <w:rPr>
-                <w:rFonts w:ascii="Times New Roman" w:eastAsia="Times New Roman" w:hAnsi="Times New Roman" w:cs="Times New Roman"/>
-                <w:color w:val="000000"/>
-                <w:sz w:val="24"/>
-                <w:szCs w:val="24"/>
-                <w:lang w:val="es-CL" w:eastAsia="es-CL"/>
-              </w:rPr>
-              <w:t>with</w:t>
-            </w:r>
-            <w:proofErr w:type="spellEnd"/>
-            <w:r>
-              <w:rPr>
-                <w:rFonts w:ascii="Times New Roman" w:eastAsia="Times New Roman" w:hAnsi="Times New Roman" w:cs="Times New Roman"/>
-                <w:color w:val="000000"/>
-                <w:sz w:val="24"/>
-                <w:szCs w:val="24"/>
-                <w:lang w:val="es-CL" w:eastAsia="es-CL"/>
-              </w:rPr>
-              <w:t xml:space="preserve"> alcohol</w:t>
+              <w:t>PSU with alcohol</w:t>
             </w:r>
           </w:p>
         </w:tc>
@@ -24778,7 +23473,6 @@
                 <w:lang w:val="es-CL" w:eastAsia="es-CL"/>
               </w:rPr>
             </w:pPr>
-            <w:proofErr w:type="spellStart"/>
             <w:r>
               <w:rPr>
                 <w:rFonts w:ascii="Times New Roman" w:eastAsia="Times New Roman" w:hAnsi="Times New Roman" w:cs="Times New Roman"/>
@@ -24787,10 +23481,19 @@
                 <w:szCs w:val="24"/>
                 <w:lang w:val="es-CL" w:eastAsia="es-CL"/>
               </w:rPr>
-              <w:t>Women-only</w:t>
-            </w:r>
-            <w:proofErr w:type="spellEnd"/>
-            <w:r>
+              <w:t>Women-only, intensive ambulatory</w:t>
+            </w:r>
+          </w:p>
+        </w:tc>
+        <w:tc>
+          <w:tcPr>
+            <w:tcW w:w="2835" w:type="dxa"/>
+            <w:vAlign w:val="center"/>
+          </w:tcPr>
+          <w:p>
+            <w:pPr>
+              <w:spacing w:after="0" w:line="240" w:lineRule="auto"/>
+              <w:jc w:val="left"/>
               <w:rPr>
                 <w:rFonts w:ascii="Times New Roman" w:eastAsia="Times New Roman" w:hAnsi="Times New Roman" w:cs="Times New Roman"/>
                 <w:color w:val="000000"/>
@@ -24798,9 +23501,7 @@
                 <w:szCs w:val="24"/>
                 <w:lang w:val="es-CL" w:eastAsia="es-CL"/>
               </w:rPr>
-              <w:t xml:space="preserve">, intensive </w:t>
-            </w:r>
-            <w:proofErr w:type="spellStart"/>
+            </w:pPr>
             <w:r>
               <w:rPr>
                 <w:rFonts w:ascii="Times New Roman" w:eastAsia="Times New Roman" w:hAnsi="Times New Roman" w:cs="Times New Roman"/>
@@ -24809,59 +23510,7 @@
                 <w:szCs w:val="24"/>
                 <w:lang w:val="es-CL" w:eastAsia="es-CL"/>
               </w:rPr>
-              <w:t>ambulatory</w:t>
-            </w:r>
-            <w:proofErr w:type="spellEnd"/>
-          </w:p>
-        </w:tc>
-        <w:tc>
-          <w:tcPr>
-            <w:tcW w:w="2835" w:type="dxa"/>
-            <w:vAlign w:val="center"/>
-          </w:tcPr>
-          <w:p>
-            <w:pPr>
-              <w:spacing w:after="0" w:line="240" w:lineRule="auto"/>
-              <w:jc w:val="left"/>
-              <w:rPr>
-                <w:rFonts w:ascii="Times New Roman" w:eastAsia="Times New Roman" w:hAnsi="Times New Roman" w:cs="Times New Roman"/>
-                <w:color w:val="000000"/>
-                <w:sz w:val="24"/>
-                <w:szCs w:val="24"/>
-                <w:lang w:val="es-CL" w:eastAsia="es-CL"/>
-              </w:rPr>
-            </w:pPr>
-            <w:r>
-              <w:rPr>
-                <w:rFonts w:ascii="Times New Roman" w:eastAsia="Times New Roman" w:hAnsi="Times New Roman" w:cs="Times New Roman"/>
-                <w:color w:val="000000"/>
-                <w:sz w:val="24"/>
-                <w:szCs w:val="24"/>
-                <w:lang w:val="es-CL" w:eastAsia="es-CL"/>
-              </w:rPr>
-              <w:t xml:space="preserve">PSU </w:t>
-            </w:r>
-            <w:proofErr w:type="spellStart"/>
-            <w:r>
-              <w:rPr>
-                <w:rFonts w:ascii="Times New Roman" w:eastAsia="Times New Roman" w:hAnsi="Times New Roman" w:cs="Times New Roman"/>
-                <w:color w:val="000000"/>
-                <w:sz w:val="24"/>
-                <w:szCs w:val="24"/>
-                <w:lang w:val="es-CL" w:eastAsia="es-CL"/>
-              </w:rPr>
-              <w:t>with</w:t>
-            </w:r>
-            <w:proofErr w:type="spellEnd"/>
-            <w:r>
-              <w:rPr>
-                <w:rFonts w:ascii="Times New Roman" w:eastAsia="Times New Roman" w:hAnsi="Times New Roman" w:cs="Times New Roman"/>
-                <w:color w:val="000000"/>
-                <w:sz w:val="24"/>
-                <w:szCs w:val="24"/>
-                <w:lang w:val="es-CL" w:eastAsia="es-CL"/>
-              </w:rPr>
-              <w:t xml:space="preserve"> alcohol</w:t>
+              <w:t>PSU with alcohol</w:t>
             </w:r>
           </w:p>
         </w:tc>
@@ -25005,7 +23654,6 @@
                 <w:lang w:val="es-CL" w:eastAsia="es-CL"/>
               </w:rPr>
             </w:pPr>
-            <w:proofErr w:type="spellStart"/>
             <w:r>
               <w:rPr>
                 <w:rFonts w:ascii="Times New Roman" w:eastAsia="Times New Roman" w:hAnsi="Times New Roman" w:cs="Times New Roman"/>
@@ -25014,10 +23662,19 @@
                 <w:szCs w:val="24"/>
                 <w:lang w:val="es-CL" w:eastAsia="es-CL"/>
               </w:rPr>
-              <w:t>Women-only</w:t>
-            </w:r>
-            <w:proofErr w:type="spellEnd"/>
-            <w:r>
+              <w:t>Women-only, residential</w:t>
+            </w:r>
+          </w:p>
+        </w:tc>
+        <w:tc>
+          <w:tcPr>
+            <w:tcW w:w="2835" w:type="dxa"/>
+            <w:vAlign w:val="center"/>
+          </w:tcPr>
+          <w:p>
+            <w:pPr>
+              <w:spacing w:after="0" w:line="240" w:lineRule="auto"/>
+              <w:jc w:val="left"/>
               <w:rPr>
                 <w:rFonts w:ascii="Times New Roman" w:eastAsia="Times New Roman" w:hAnsi="Times New Roman" w:cs="Times New Roman"/>
                 <w:color w:val="000000"/>
@@ -25025,9 +23682,7 @@
                 <w:szCs w:val="24"/>
                 <w:lang w:val="es-CL" w:eastAsia="es-CL"/>
               </w:rPr>
-              <w:t xml:space="preserve">, </w:t>
-            </w:r>
-            <w:proofErr w:type="spellStart"/>
+            </w:pPr>
             <w:r>
               <w:rPr>
                 <w:rFonts w:ascii="Times New Roman" w:eastAsia="Times New Roman" w:hAnsi="Times New Roman" w:cs="Times New Roman"/>
@@ -25036,59 +23691,7 @@
                 <w:szCs w:val="24"/>
                 <w:lang w:val="es-CL" w:eastAsia="es-CL"/>
               </w:rPr>
-              <w:t>residential</w:t>
-            </w:r>
-            <w:proofErr w:type="spellEnd"/>
-          </w:p>
-        </w:tc>
-        <w:tc>
-          <w:tcPr>
-            <w:tcW w:w="2835" w:type="dxa"/>
-            <w:vAlign w:val="center"/>
-          </w:tcPr>
-          <w:p>
-            <w:pPr>
-              <w:spacing w:after="0" w:line="240" w:lineRule="auto"/>
-              <w:jc w:val="left"/>
-              <w:rPr>
-                <w:rFonts w:ascii="Times New Roman" w:eastAsia="Times New Roman" w:hAnsi="Times New Roman" w:cs="Times New Roman"/>
-                <w:color w:val="000000"/>
-                <w:sz w:val="24"/>
-                <w:szCs w:val="24"/>
-                <w:lang w:val="es-CL" w:eastAsia="es-CL"/>
-              </w:rPr>
-            </w:pPr>
-            <w:r>
-              <w:rPr>
-                <w:rFonts w:ascii="Times New Roman" w:eastAsia="Times New Roman" w:hAnsi="Times New Roman" w:cs="Times New Roman"/>
-                <w:color w:val="000000"/>
-                <w:sz w:val="24"/>
-                <w:szCs w:val="24"/>
-                <w:lang w:val="es-CL" w:eastAsia="es-CL"/>
-              </w:rPr>
-              <w:t xml:space="preserve">PSU </w:t>
-            </w:r>
-            <w:proofErr w:type="spellStart"/>
-            <w:r>
-              <w:rPr>
-                <w:rFonts w:ascii="Times New Roman" w:eastAsia="Times New Roman" w:hAnsi="Times New Roman" w:cs="Times New Roman"/>
-                <w:color w:val="000000"/>
-                <w:sz w:val="24"/>
-                <w:szCs w:val="24"/>
-                <w:lang w:val="es-CL" w:eastAsia="es-CL"/>
-              </w:rPr>
-              <w:t>with</w:t>
-            </w:r>
-            <w:proofErr w:type="spellEnd"/>
-            <w:r>
-              <w:rPr>
-                <w:rFonts w:ascii="Times New Roman" w:eastAsia="Times New Roman" w:hAnsi="Times New Roman" w:cs="Times New Roman"/>
-                <w:color w:val="000000"/>
-                <w:sz w:val="24"/>
-                <w:szCs w:val="24"/>
-                <w:lang w:val="es-CL" w:eastAsia="es-CL"/>
-              </w:rPr>
-              <w:t xml:space="preserve"> alcohol</w:t>
+              <w:t>PSU with alcohol</w:t>
             </w:r>
           </w:p>
         </w:tc>
@@ -25310,6 +23913,7 @@
           <w:szCs w:val="24"/>
           <w:lang w:val="en-US"/>
         </w:rPr>
+        <w:lastRenderedPageBreak/>
         <w:t>As seen in</w:t>
       </w:r>
       <w:r>
@@ -25388,7 +23992,6 @@
           <w:szCs w:val="24"/>
           <w:lang w:val="en-US"/>
         </w:rPr>
-        <w:lastRenderedPageBreak/>
         <w:t>1.14)</w:t>
       </w:r>
       <w:r>
@@ -25550,55 +24153,7 @@
           <w:rFonts w:ascii="Times New Roman" w:hAnsi="Times New Roman" w:cs="Times New Roman"/>
           <w:sz w:val="24"/>
         </w:rPr>
-        <w:t xml:space="preserve">Carrero, J. J., Fu, E. L., Vestergaard, S. V., Jensen, S. K., Gasparini, A., </w:t>
-      </w:r>
-      <w:proofErr w:type="spellStart"/>
-      <w:r>
-        <w:rPr>
-          <w:rFonts w:ascii="Times New Roman" w:hAnsi="Times New Roman" w:cs="Times New Roman"/>
-          <w:sz w:val="24"/>
-        </w:rPr>
-        <w:t>Mahalingasivam</w:t>
-      </w:r>
-      <w:proofErr w:type="spellEnd"/>
-      <w:r>
-        <w:rPr>
-          <w:rFonts w:ascii="Times New Roman" w:hAnsi="Times New Roman" w:cs="Times New Roman"/>
-          <w:sz w:val="24"/>
-        </w:rPr>
-        <w:t xml:space="preserve">, V., Bell, S., </w:t>
-      </w:r>
-      <w:proofErr w:type="spellStart"/>
-      <w:r>
-        <w:rPr>
-          <w:rFonts w:ascii="Times New Roman" w:hAnsi="Times New Roman" w:cs="Times New Roman"/>
-          <w:sz w:val="24"/>
-        </w:rPr>
-        <w:t>Birn</w:t>
-      </w:r>
-      <w:proofErr w:type="spellEnd"/>
-      <w:r>
-        <w:rPr>
-          <w:rFonts w:ascii="Times New Roman" w:hAnsi="Times New Roman" w:cs="Times New Roman"/>
-          <w:sz w:val="24"/>
-        </w:rPr>
-        <w:t xml:space="preserve">, H., Heide-Jørgensen, U., Clase, C. M., Cleary, F., Coresh, J., Dekker, F. W., Gansevoort, R. T., Hemmelgarn, B. R., Jager, K. J., Jafar, T. H., </w:t>
-      </w:r>
-      <w:proofErr w:type="spellStart"/>
-      <w:r>
-        <w:rPr>
-          <w:rFonts w:ascii="Times New Roman" w:hAnsi="Times New Roman" w:cs="Times New Roman"/>
-          <w:sz w:val="24"/>
-        </w:rPr>
-        <w:t>Kovesdy</w:t>
-      </w:r>
-      <w:proofErr w:type="spellEnd"/>
-      <w:r>
-        <w:rPr>
-          <w:rFonts w:ascii="Times New Roman" w:hAnsi="Times New Roman" w:cs="Times New Roman"/>
-          <w:sz w:val="24"/>
-        </w:rPr>
-        <w:t xml:space="preserve">, C. P., Sood, M. M., … Nitsch, D. (2023). Defining measures of kidney function in observational studies using routine health care data: Methodological and reporting considerations. </w:t>
+        <w:t xml:space="preserve">Carrero, J. J., Fu, E. L., Vestergaard, S. V., Jensen, S. K., Gasparini, A., Mahalingasivam, V., Bell, S., Birn, H., Heide-Jørgensen, U., Clase, C. M., Cleary, F., Coresh, J., Dekker, F. W., Gansevoort, R. T., Hemmelgarn, B. R., Jager, K. J., Jafar, T. H., Kovesdy, C. P., Sood, M. M., … Nitsch, D. (2023). Defining measures of kidney function in observational studies using routine health care data: Methodological and reporting considerations. </w:t>
       </w:r>
       <w:r>
         <w:rPr>
@@ -25737,53 +24292,13 @@
           <w:sz w:val="24"/>
         </w:rPr>
       </w:pPr>
-      <w:proofErr w:type="spellStart"/>
-      <w:r>
-        <w:rPr>
-          <w:rFonts w:ascii="Times New Roman" w:hAnsi="Times New Roman" w:cs="Times New Roman"/>
-          <w:sz w:val="24"/>
-        </w:rPr>
-        <w:t>Lokku</w:t>
-      </w:r>
-      <w:proofErr w:type="spellEnd"/>
-      <w:r>
-        <w:rPr>
-          <w:rFonts w:ascii="Times New Roman" w:hAnsi="Times New Roman" w:cs="Times New Roman"/>
-          <w:sz w:val="24"/>
-        </w:rPr>
-        <w:t xml:space="preserve">, A., Lim, L. S., Birken, C. S., </w:t>
-      </w:r>
-      <w:proofErr w:type="spellStart"/>
-      <w:r>
-        <w:rPr>
-          <w:rFonts w:ascii="Times New Roman" w:hAnsi="Times New Roman" w:cs="Times New Roman"/>
-          <w:sz w:val="24"/>
-        </w:rPr>
-        <w:t>Pullenayegum</w:t>
-      </w:r>
-      <w:proofErr w:type="spellEnd"/>
-      <w:r>
-        <w:rPr>
-          <w:rFonts w:ascii="Times New Roman" w:hAnsi="Times New Roman" w:cs="Times New Roman"/>
-          <w:sz w:val="24"/>
-        </w:rPr>
-        <w:t xml:space="preserve">, E. M., &amp; on behalf of the </w:t>
-      </w:r>
-      <w:proofErr w:type="spellStart"/>
-      <w:r>
-        <w:rPr>
-          <w:rFonts w:ascii="Times New Roman" w:hAnsi="Times New Roman" w:cs="Times New Roman"/>
-          <w:sz w:val="24"/>
-        </w:rPr>
-        <w:t>TARGet</w:t>
-      </w:r>
-      <w:proofErr w:type="spellEnd"/>
-      <w:r>
-        <w:rPr>
-          <w:rFonts w:ascii="Times New Roman" w:hAnsi="Times New Roman" w:cs="Times New Roman"/>
-          <w:sz w:val="24"/>
-        </w:rPr>
-        <w:t xml:space="preserve"> Kids! Collaboration. (2020). Summarizing the extent of visit irregularity in longitudinal data. </w:t>
+      <w:r>
+        <w:rPr>
+          <w:rFonts w:ascii="Times New Roman" w:hAnsi="Times New Roman" w:cs="Times New Roman"/>
+          <w:sz w:val="24"/>
+        </w:rPr>
+        <w:lastRenderedPageBreak/>
+        <w:t xml:space="preserve">Lokku, A., Lim, L. S., Birken, C. S., Pullenayegum, E. M., &amp; on behalf of the TARGet Kids! Collaboration. (2020). Summarizing the extent of visit irregularity in longitudinal data. </w:t>
       </w:r>
       <w:r>
         <w:rPr>
@@ -25831,7 +24346,6 @@
           <w:rFonts w:ascii="Times New Roman" w:hAnsi="Times New Roman" w:cs="Times New Roman"/>
           <w:sz w:val="24"/>
         </w:rPr>
-        <w:lastRenderedPageBreak/>
         <w:t xml:space="preserve">Pan, W. (2001). Akaike’s Information Criterion in Generalized Estimating Equations. </w:t>
       </w:r>
       <w:r>
@@ -25875,23 +24389,13 @@
           <w:sz w:val="24"/>
         </w:rPr>
       </w:pPr>
-      <w:proofErr w:type="spellStart"/>
-      <w:r>
-        <w:rPr>
-          <w:rFonts w:ascii="Times New Roman" w:hAnsi="Times New Roman" w:cs="Times New Roman"/>
-          <w:sz w:val="24"/>
-        </w:rPr>
-        <w:t>Pullenayegum</w:t>
-      </w:r>
-      <w:proofErr w:type="spellEnd"/>
-      <w:r>
-        <w:rPr>
-          <w:rFonts w:ascii="Times New Roman" w:hAnsi="Times New Roman" w:cs="Times New Roman"/>
-          <w:sz w:val="24"/>
-        </w:rPr>
-        <w:t xml:space="preserve">, E. (2022). </w:t>
-      </w:r>
-      <w:proofErr w:type="spellStart"/>
+      <w:r>
+        <w:rPr>
+          <w:rFonts w:ascii="Times New Roman" w:hAnsi="Times New Roman" w:cs="Times New Roman"/>
+          <w:sz w:val="24"/>
+        </w:rPr>
+        <w:t xml:space="preserve">Pullenayegum, E. (2022). </w:t>
+      </w:r>
       <w:r>
         <w:rPr>
           <w:rFonts w:ascii="Times New Roman" w:hAnsi="Times New Roman" w:cs="Times New Roman"/>
@@ -25899,17 +24403,7 @@
           <w:iCs/>
           <w:sz w:val="24"/>
         </w:rPr>
-        <w:t>IrregLong</w:t>
-      </w:r>
-      <w:proofErr w:type="spellEnd"/>
-      <w:r>
-        <w:rPr>
-          <w:rFonts w:ascii="Times New Roman" w:hAnsi="Times New Roman" w:cs="Times New Roman"/>
-          <w:i/>
-          <w:iCs/>
-          <w:sz w:val="24"/>
-        </w:rPr>
-        <w:t>: Analysis of Longitudinal Data with Irregular Observation Times</w:t>
+        <w:t>IrregLong: Analysis of Longitudinal Data with Irregular Observation Times</w:t>
       </w:r>
       <w:r>
         <w:rPr>
@@ -25927,37 +24421,12 @@
           <w:sz w:val="24"/>
         </w:rPr>
       </w:pPr>
-      <w:proofErr w:type="spellStart"/>
-      <w:r>
-        <w:rPr>
-          <w:rFonts w:ascii="Times New Roman" w:hAnsi="Times New Roman" w:cs="Times New Roman"/>
-          <w:sz w:val="24"/>
-        </w:rPr>
-        <w:t>Pullenayegum</w:t>
-      </w:r>
-      <w:proofErr w:type="spellEnd"/>
-      <w:r>
-        <w:rPr>
-          <w:rFonts w:ascii="Times New Roman" w:hAnsi="Times New Roman" w:cs="Times New Roman"/>
-          <w:sz w:val="24"/>
-        </w:rPr>
-        <w:t xml:space="preserve">, E. M., Birken, C., Maguire, J., &amp; </w:t>
-      </w:r>
-      <w:proofErr w:type="spellStart"/>
-      <w:r>
-        <w:rPr>
-          <w:rFonts w:ascii="Times New Roman" w:hAnsi="Times New Roman" w:cs="Times New Roman"/>
-          <w:sz w:val="24"/>
-        </w:rPr>
-        <w:t>TARGet</w:t>
-      </w:r>
-      <w:proofErr w:type="spellEnd"/>
-      <w:r>
-        <w:rPr>
-          <w:rFonts w:ascii="Times New Roman" w:hAnsi="Times New Roman" w:cs="Times New Roman"/>
-          <w:sz w:val="24"/>
-        </w:rPr>
-        <w:t xml:space="preserve"> Kids! Collaboration. (2023). Causal inference with longitudinal data subject to irregular assessment times. </w:t>
+      <w:r>
+        <w:rPr>
+          <w:rFonts w:ascii="Times New Roman" w:hAnsi="Times New Roman" w:cs="Times New Roman"/>
+          <w:sz w:val="24"/>
+        </w:rPr>
+        <w:t xml:space="preserve">Pullenayegum, E. M., Birken, C., Maguire, J., &amp; TARGet Kids! Collaboration. (2023). Causal inference with longitudinal data subject to irregular assessment times. </w:t>
       </w:r>
       <w:r>
         <w:rPr>
@@ -26006,57 +24475,8 @@
           <w:rFonts w:ascii="Times New Roman" w:hAnsi="Times New Roman" w:cs="Times New Roman"/>
           <w:sz w:val="24"/>
         </w:rPr>
-        <w:t xml:space="preserve">Putter, H., </w:t>
-      </w:r>
-      <w:proofErr w:type="spellStart"/>
-      <w:r>
-        <w:rPr>
-          <w:rFonts w:ascii="Times New Roman" w:hAnsi="Times New Roman" w:cs="Times New Roman"/>
-          <w:sz w:val="24"/>
-        </w:rPr>
-        <w:t>Sasako</w:t>
-      </w:r>
-      <w:proofErr w:type="spellEnd"/>
-      <w:r>
-        <w:rPr>
-          <w:rFonts w:ascii="Times New Roman" w:hAnsi="Times New Roman" w:cs="Times New Roman"/>
-          <w:sz w:val="24"/>
-        </w:rPr>
-        <w:t xml:space="preserve">, M., </w:t>
-      </w:r>
-      <w:proofErr w:type="spellStart"/>
-      <w:r>
-        <w:rPr>
-          <w:rFonts w:ascii="Times New Roman" w:hAnsi="Times New Roman" w:cs="Times New Roman"/>
-          <w:sz w:val="24"/>
-        </w:rPr>
-        <w:t>Hartgrink</w:t>
-      </w:r>
-      <w:proofErr w:type="spellEnd"/>
-      <w:r>
-        <w:rPr>
-          <w:rFonts w:ascii="Times New Roman" w:hAnsi="Times New Roman" w:cs="Times New Roman"/>
-          <w:sz w:val="24"/>
-        </w:rPr>
-        <w:t xml:space="preserve">, H. H., van de Velde, C. J. H., &amp; van </w:t>
-      </w:r>
-      <w:proofErr w:type="spellStart"/>
-      <w:r>
-        <w:rPr>
-          <w:rFonts w:ascii="Times New Roman" w:hAnsi="Times New Roman" w:cs="Times New Roman"/>
-          <w:sz w:val="24"/>
-        </w:rPr>
-        <w:t>Houwelingen</w:t>
-      </w:r>
-      <w:proofErr w:type="spellEnd"/>
-      <w:r>
-        <w:rPr>
-          <w:rFonts w:ascii="Times New Roman" w:hAnsi="Times New Roman" w:cs="Times New Roman"/>
-          <w:sz w:val="24"/>
-        </w:rPr>
-        <w:t xml:space="preserve">, J. C. (2005). Long-term survival with non-proportional hazards: Results from the Dutch Gastric Cancer Trial. </w:t>
-      </w:r>
-      <w:proofErr w:type="spellStart"/>
+        <w:t xml:space="preserve">Putter, H., Sasako, M., Hartgrink, H. H., van de Velde, C. J. H., &amp; van Houwelingen, J. C. (2005). Long-term survival with non-proportional hazards: Results from the Dutch Gastric Cancer Trial. </w:t>
+      </w:r>
       <w:r>
         <w:rPr>
           <w:rFonts w:ascii="Times New Roman" w:hAnsi="Times New Roman" w:cs="Times New Roman"/>
@@ -26065,18 +24485,7 @@
           <w:sz w:val="24"/>
           <w:lang w:val="es-CL"/>
         </w:rPr>
-        <w:t>Statistics</w:t>
-      </w:r>
-      <w:proofErr w:type="spellEnd"/>
-      <w:r>
-        <w:rPr>
-          <w:rFonts w:ascii="Times New Roman" w:hAnsi="Times New Roman" w:cs="Times New Roman"/>
-          <w:i/>
-          <w:iCs/>
-          <w:sz w:val="24"/>
-          <w:lang w:val="es-CL"/>
-        </w:rPr>
-        <w:t xml:space="preserve"> in Medicine</w:t>
+        <w:t>Statistics in Medicine</w:t>
       </w:r>
       <w:r>
         <w:rPr>
@@ -26174,23 +24583,8 @@
           <w:rFonts w:ascii="Times New Roman" w:hAnsi="Times New Roman" w:cs="Times New Roman"/>
           <w:sz w:val="24"/>
         </w:rPr>
-        <w:t>Zhang, Z., Reinikainen, J., Adeleke, K. A., Pieterse, M. E., &amp; Groothuis-</w:t>
-      </w:r>
-      <w:proofErr w:type="spellStart"/>
-      <w:r>
-        <w:rPr>
-          <w:rFonts w:ascii="Times New Roman" w:hAnsi="Times New Roman" w:cs="Times New Roman"/>
-          <w:sz w:val="24"/>
-        </w:rPr>
-        <w:t>Oudshoorn</w:t>
-      </w:r>
-      <w:proofErr w:type="spellEnd"/>
-      <w:r>
-        <w:rPr>
-          <w:rFonts w:ascii="Times New Roman" w:hAnsi="Times New Roman" w:cs="Times New Roman"/>
-          <w:sz w:val="24"/>
-        </w:rPr>
-        <w:t xml:space="preserve">, C. G. M. (2018). Time-varying covariates and coefficients in Cox regression models. </w:t>
+        <w:lastRenderedPageBreak/>
+        <w:t xml:space="preserve">Zhang, Z., Reinikainen, J., Adeleke, K. A., Pieterse, M. E., &amp; Groothuis-Oudshoorn, C. G. M. (2018). Time-varying covariates and coefficients in Cox regression models. </w:t>
       </w:r>
       <w:r>
         <w:rPr>
@@ -27434,7 +25828,7 @@
   <w:style w:type="paragraph" w:default="1" w:styleId="Normal">
     <w:name w:val="Normal"/>
     <w:qFormat/>
-    <w:rsid w:val="00C637B2"/>
+    <w:rsid w:val="005875EF"/>
     <w:pPr>
       <w:spacing w:line="256" w:lineRule="auto"/>
       <w:jc w:val="both"/>

</xml_diff>